<commit_message>
2nd Submission after 1st feedback.
</commit_message>
<xml_diff>
--- a/Writeup_of_Lesson14.docx
+++ b/Writeup_of_Lesson14.docx
@@ -89,51 +89,22 @@
           <w:szCs w:val="28"/>
         </w:rPr>
         <w:tab/>
-      </w:r>
-      <w:r>
-        <w:rPr>
-          <w:rFonts w:ascii="Arial" w:hAnsi="Arial" w:cs="Arial"/>
-          <w:b/>
-          <w:sz w:val="28"/>
-          <w:szCs w:val="28"/>
-        </w:rPr>
-        <w:tab/>
-      </w:r>
-      <w:r>
-        <w:rPr>
-          <w:rFonts w:ascii="Arial" w:hAnsi="Arial" w:cs="Arial"/>
-          <w:b/>
-          <w:sz w:val="28"/>
-          <w:szCs w:val="28"/>
-        </w:rPr>
-        <w:tab/>
-      </w:r>
-      <w:r>
-        <w:rPr>
-          <w:rFonts w:ascii="Arial" w:hAnsi="Arial" w:cs="Arial"/>
-          <w:b/>
-          <w:sz w:val="28"/>
-          <w:szCs w:val="28"/>
-        </w:rPr>
-        <w:tab/>
-      </w:r>
-      <w:r>
-        <w:rPr>
-          <w:rFonts w:ascii="Arial" w:hAnsi="Arial" w:cs="Arial"/>
-          <w:b/>
-          <w:sz w:val="28"/>
-          <w:szCs w:val="28"/>
-        </w:rPr>
-        <w:tab/>
-      </w:r>
-      <w:r>
-        <w:rPr>
-          <w:rFonts w:ascii="Arial" w:hAnsi="Arial" w:cs="Arial"/>
-          <w:b/>
-          <w:sz w:val="28"/>
-          <w:szCs w:val="28"/>
-        </w:rPr>
-        <w:tab/>
+        <w:t xml:space="preserve">          </w:t>
+      </w:r>
+      <w:r>
+        <w:rPr>
+          <w:rFonts w:ascii="Arial" w:hAnsi="Arial" w:cs="Arial"/>
+          <w:szCs w:val="21"/>
+        </w:rPr>
+        <w:t>1st submit:</w:t>
+      </w:r>
+      <w:r>
+        <w:rPr>
+          <w:rFonts w:ascii="Arial" w:hAnsi="Arial" w:cs="Arial"/>
+          <w:b/>
+          <w:szCs w:val="21"/>
+        </w:rPr>
+        <w:t xml:space="preserve"> </w:t>
       </w:r>
       <w:r>
         <w:rPr>
@@ -158,6 +129,20 @@
           <w:rFonts w:ascii="Arial" w:hAnsi="Arial" w:cs="Arial"/>
         </w:rPr>
         <w:t>0th,</w:t>
+      </w:r>
+      <w:r>
+        <w:rPr>
+          <w:rFonts w:ascii="Arial" w:hAnsi="Arial" w:cs="Arial"/>
+        </w:rPr>
+        <w:t xml:space="preserve"> </w:t>
+      </w:r>
+      <w:r>
+        <w:rPr>
+          <w:rFonts w:ascii="Arial" w:hAnsi="Arial" w:cs="Arial"/>
+          <w:b/>
+          <w:u w:val="single"/>
+        </w:rPr>
+        <w:t>2nd submit: August 11th</w:t>
       </w:r>
       <w:r>
         <w:rPr>
@@ -308,7 +293,21 @@
         <w:rPr>
           <w:rFonts w:ascii="Arial" w:hAnsi="Arial" w:cs="Arial"/>
         </w:rPr>
-        <w:t>Analyze the softmax probabilities of the new images</w:t>
+        <w:t xml:space="preserve">Analyze the </w:t>
+      </w:r>
+      <w:proofErr w:type="spellStart"/>
+      <w:r>
+        <w:rPr>
+          <w:rFonts w:ascii="Arial" w:hAnsi="Arial" w:cs="Arial"/>
+        </w:rPr>
+        <w:t>softmax</w:t>
+      </w:r>
+      <w:proofErr w:type="spellEnd"/>
+      <w:r>
+        <w:rPr>
+          <w:rFonts w:ascii="Arial" w:hAnsi="Arial" w:cs="Arial"/>
+        </w:rPr>
+        <w:t xml:space="preserve"> probabilities of the new images</w:t>
       </w:r>
     </w:p>
     <w:p>
@@ -387,7 +386,21 @@
           <w:rFonts w:ascii="Arial" w:hAnsi="Arial" w:cs="Arial"/>
         </w:rPr>
         <w:br/>
-        <w:t>I used the Workspace in Udacity for this project.</w:t>
+        <w:t xml:space="preserve">I used the Workspace in </w:t>
+      </w:r>
+      <w:proofErr w:type="spellStart"/>
+      <w:r>
+        <w:rPr>
+          <w:rFonts w:ascii="Arial" w:hAnsi="Arial" w:cs="Arial"/>
+        </w:rPr>
+        <w:t>Udacity</w:t>
+      </w:r>
+      <w:proofErr w:type="spellEnd"/>
+      <w:r>
+        <w:rPr>
+          <w:rFonts w:ascii="Arial" w:hAnsi="Arial" w:cs="Arial"/>
+        </w:rPr>
+        <w:t xml:space="preserve"> for this project.</w:t>
       </w:r>
     </w:p>
     <w:p>
@@ -454,8 +467,6 @@
         </w:rPr>
         <w:t>3</w:t>
       </w:r>
-      <w:bookmarkStart w:id="0" w:name="_GoBack"/>
-      <w:bookmarkEnd w:id="0"/>
       <w:r>
         <w:rPr>
           <w:rFonts w:ascii="Arial" w:hAnsi="Arial" w:cs="Arial"/>
@@ -569,11 +580,19 @@
         </w:rPr>
         <w:t>&lt;</w:t>
       </w:r>
-      <w:r>
-        <w:rPr>
-          <w:rFonts w:ascii="Arial" w:hAnsi="Arial" w:cs="Arial"/>
-        </w:rPr>
-        <w:t>folder: main&gt;</w:t>
+      <w:proofErr w:type="gramStart"/>
+      <w:r>
+        <w:rPr>
+          <w:rFonts w:ascii="Arial" w:hAnsi="Arial" w:cs="Arial"/>
+        </w:rPr>
+        <w:t>folder</w:t>
+      </w:r>
+      <w:proofErr w:type="gramEnd"/>
+      <w:r>
+        <w:rPr>
+          <w:rFonts w:ascii="Arial" w:hAnsi="Arial" w:cs="Arial"/>
+        </w:rPr>
+        <w:t>: main&gt;</w:t>
       </w:r>
     </w:p>
     <w:p>
@@ -639,6 +658,7 @@
           <w:rFonts w:ascii="Arial" w:hAnsi="Arial" w:cs="Arial"/>
         </w:rPr>
       </w:pPr>
+      <w:proofErr w:type="spellStart"/>
       <w:r>
         <w:rPr>
           <w:rFonts w:ascii="Arial" w:hAnsi="Arial" w:cs="Arial"/>
@@ -647,6 +667,7 @@
         </w:rPr>
         <w:t>Traffic_Sign_Classifier.ipynb</w:t>
       </w:r>
+      <w:proofErr w:type="spellEnd"/>
       <w:r>
         <w:rPr>
           <w:rFonts w:ascii="Arial" w:hAnsi="Arial" w:cs="Arial"/>
@@ -657,7 +678,21 @@
         <w:rPr>
           <w:rFonts w:ascii="Arial" w:hAnsi="Arial" w:cs="Arial"/>
         </w:rPr>
-        <w:t xml:space="preserve"> file (Jupyter Notebook)</w:t>
+        <w:t xml:space="preserve"> file (</w:t>
+      </w:r>
+      <w:proofErr w:type="spellStart"/>
+      <w:r>
+        <w:rPr>
+          <w:rFonts w:ascii="Arial" w:hAnsi="Arial" w:cs="Arial"/>
+        </w:rPr>
+        <w:t>Jupyter</w:t>
+      </w:r>
+      <w:proofErr w:type="spellEnd"/>
+      <w:r>
+        <w:rPr>
+          <w:rFonts w:ascii="Arial" w:hAnsi="Arial" w:cs="Arial"/>
+        </w:rPr>
+        <w:t xml:space="preserve"> Notebook)</w:t>
       </w:r>
     </w:p>
     <w:p>
@@ -743,8 +778,25 @@
           <w:rFonts w:ascii="Arial" w:hAnsi="Arial" w:cs="Arial"/>
           <w:b/>
         </w:rPr>
-        <w:t xml:space="preserve">&lt;folder: </w:t>
-      </w:r>
+        <w:t>&lt;</w:t>
+      </w:r>
+      <w:proofErr w:type="gramStart"/>
+      <w:r>
+        <w:rPr>
+          <w:rFonts w:ascii="Arial" w:hAnsi="Arial" w:cs="Arial"/>
+          <w:b/>
+        </w:rPr>
+        <w:t>folder</w:t>
+      </w:r>
+      <w:proofErr w:type="gramEnd"/>
+      <w:r>
+        <w:rPr>
+          <w:rFonts w:ascii="Arial" w:hAnsi="Arial" w:cs="Arial"/>
+          <w:b/>
+        </w:rPr>
+        <w:t xml:space="preserve">: </w:t>
+      </w:r>
+      <w:proofErr w:type="spellStart"/>
       <w:r>
         <w:rPr>
           <w:rFonts w:ascii="Arial" w:hAnsi="Arial" w:cs="Arial"/>
@@ -752,6 +804,7 @@
         </w:rPr>
         <w:t>Test_pics</w:t>
       </w:r>
+      <w:proofErr w:type="spellEnd"/>
       <w:r>
         <w:rPr>
           <w:rFonts w:ascii="Arial" w:hAnsi="Arial" w:cs="Arial"/>
@@ -986,8 +1039,25 @@
           <w:rFonts w:ascii="Arial" w:hAnsi="Arial" w:cs="Arial"/>
           <w:b/>
         </w:rPr>
-        <w:t xml:space="preserve">&lt;folder: </w:t>
-      </w:r>
+        <w:t>&lt;</w:t>
+      </w:r>
+      <w:proofErr w:type="gramStart"/>
+      <w:r>
+        <w:rPr>
+          <w:rFonts w:ascii="Arial" w:hAnsi="Arial" w:cs="Arial"/>
+          <w:b/>
+        </w:rPr>
+        <w:t>folder</w:t>
+      </w:r>
+      <w:proofErr w:type="gramEnd"/>
+      <w:r>
+        <w:rPr>
+          <w:rFonts w:ascii="Arial" w:hAnsi="Arial" w:cs="Arial"/>
+          <w:b/>
+        </w:rPr>
+        <w:t xml:space="preserve">: </w:t>
+      </w:r>
+      <w:proofErr w:type="spellStart"/>
       <w:r>
         <w:rPr>
           <w:rFonts w:ascii="Arial" w:hAnsi="Arial" w:cs="Arial"/>
@@ -995,6 +1065,7 @@
         </w:rPr>
         <w:t>Test_results</w:t>
       </w:r>
+      <w:proofErr w:type="spellEnd"/>
       <w:r>
         <w:rPr>
           <w:rFonts w:ascii="Arial" w:hAnsi="Arial" w:cs="Arial"/>
@@ -1200,7 +1271,7 @@
           <w:u w:val="single"/>
         </w:rPr>
         <w:lastRenderedPageBreak/>
-        <w:t>3</w:t>
+        <w:t>4</w:t>
       </w:r>
       <w:r>
         <w:rPr>
@@ -2760,7 +2831,13 @@
         <w:rPr>
           <w:rFonts w:ascii="Arial" w:hAnsi="Arial" w:cs="Arial"/>
         </w:rPr>
-        <w:t>Test1] I trained the model without any preprocess</w:t>
+        <w:t>Check #1</w:t>
+      </w:r>
+      <w:r>
+        <w:rPr>
+          <w:rFonts w:ascii="Arial" w:hAnsi="Arial" w:cs="Arial"/>
+        </w:rPr>
+        <w:t>] I trained the model without any preprocess</w:t>
       </w:r>
       <w:r>
         <w:rPr>
@@ -2784,11 +2861,19 @@
           <w:rFonts w:ascii="Arial" w:hAnsi="Arial" w:cs="Arial"/>
         </w:rPr>
       </w:pPr>
-      <w:r>
-        <w:rPr>
-          <w:rFonts w:ascii="Arial" w:hAnsi="Arial" w:cs="Arial"/>
-        </w:rPr>
-        <w:t>and the Validation Accuracy was just 8</w:t>
+      <w:proofErr w:type="gramStart"/>
+      <w:r>
+        <w:rPr>
+          <w:rFonts w:ascii="Arial" w:hAnsi="Arial" w:cs="Arial"/>
+        </w:rPr>
+        <w:t>and</w:t>
+      </w:r>
+      <w:proofErr w:type="gramEnd"/>
+      <w:r>
+        <w:rPr>
+          <w:rFonts w:ascii="Arial" w:hAnsi="Arial" w:cs="Arial"/>
+        </w:rPr>
+        <w:t xml:space="preserve"> the Validation Accuracy was just 8</w:t>
       </w:r>
       <w:r>
         <w:rPr>
@@ -2827,7 +2912,13 @@
         <w:rPr>
           <w:rFonts w:ascii="Arial" w:hAnsi="Arial" w:cs="Arial"/>
         </w:rPr>
-        <w:t>Test2</w:t>
+        <w:t>Check #</w:t>
+      </w:r>
+      <w:r>
+        <w:rPr>
+          <w:rFonts w:ascii="Arial" w:hAnsi="Arial" w:cs="Arial"/>
+        </w:rPr>
+        <w:t>2</w:t>
       </w:r>
       <w:r>
         <w:rPr>
@@ -2870,7 +2961,19 @@
         <w:rPr>
           <w:rFonts w:ascii="Arial" w:hAnsi="Arial" w:cs="Arial"/>
         </w:rPr>
-        <w:t xml:space="preserve">[Test3] </w:t>
+        <w:t>[</w:t>
+      </w:r>
+      <w:r>
+        <w:rPr>
+          <w:rFonts w:ascii="Arial" w:hAnsi="Arial" w:cs="Arial"/>
+        </w:rPr>
+        <w:t>Check #</w:t>
+      </w:r>
+      <w:r>
+        <w:rPr>
+          <w:rFonts w:ascii="Arial" w:hAnsi="Arial" w:cs="Arial"/>
+        </w:rPr>
+        <w:t xml:space="preserve">3] </w:t>
       </w:r>
       <w:r>
         <w:rPr>
@@ -2923,7 +3026,19 @@
         <w:rPr>
           <w:rFonts w:ascii="Arial" w:hAnsi="Arial" w:cs="Arial"/>
         </w:rPr>
-        <w:t>[Test4] I added training data by zooming up/down the origina</w:t>
+        <w:t>[</w:t>
+      </w:r>
+      <w:r>
+        <w:rPr>
+          <w:rFonts w:ascii="Arial" w:hAnsi="Arial" w:cs="Arial"/>
+        </w:rPr>
+        <w:t>Check #</w:t>
+      </w:r>
+      <w:r>
+        <w:rPr>
+          <w:rFonts w:ascii="Arial" w:hAnsi="Arial" w:cs="Arial"/>
+        </w:rPr>
+        <w:t>4] I added training data by zooming up/down the origina</w:t>
       </w:r>
       <w:r>
         <w:rPr>
@@ -3303,13 +3418,59 @@
         <w:rPr>
           <w:rFonts w:ascii="Arial" w:hAnsi="Arial" w:cs="Arial"/>
         </w:rPr>
-        <w:t xml:space="preserve">[Test5] </w:t>
-      </w:r>
-      <w:r>
-        <w:rPr>
-          <w:rFonts w:ascii="Arial" w:hAnsi="Arial" w:cs="Arial"/>
-        </w:rPr>
-        <w:t>The original LeNet has output dimension: 10 (0, 1, 2, …, 8, 9), but our project has</w:t>
+        <w:t>[Check #</w:t>
+      </w:r>
+      <w:r>
+        <w:rPr>
+          <w:rFonts w:ascii="Arial" w:hAnsi="Arial" w:cs="Arial"/>
+        </w:rPr>
+        <w:t xml:space="preserve">5] </w:t>
+      </w:r>
+      <w:r>
+        <w:rPr>
+          <w:rFonts w:ascii="Arial" w:hAnsi="Arial" w:cs="Arial"/>
+        </w:rPr>
+        <w:t xml:space="preserve">The original </w:t>
+      </w:r>
+      <w:proofErr w:type="spellStart"/>
+      <w:r>
+        <w:rPr>
+          <w:rFonts w:ascii="Arial" w:hAnsi="Arial" w:cs="Arial"/>
+        </w:rPr>
+        <w:t>LeNet</w:t>
+      </w:r>
+      <w:proofErr w:type="spellEnd"/>
+      <w:r>
+        <w:rPr>
+          <w:rFonts w:ascii="Arial" w:hAnsi="Arial" w:cs="Arial"/>
+        </w:rPr>
+        <w:t xml:space="preserve"> h</w:t>
+      </w:r>
+      <w:r>
+        <w:rPr>
+          <w:rFonts w:ascii="Arial" w:hAnsi="Arial" w:cs="Arial"/>
+        </w:rPr>
+        <w:t>as output dimension: 10 (0, 1</w:t>
+      </w:r>
+      <w:proofErr w:type="gramStart"/>
+      <w:r>
+        <w:rPr>
+          <w:rFonts w:ascii="Arial" w:hAnsi="Arial" w:cs="Arial"/>
+        </w:rPr>
+        <w:t xml:space="preserve">, </w:t>
+      </w:r>
+      <w:r>
+        <w:rPr>
+          <w:rFonts w:ascii="Arial" w:hAnsi="Arial" w:cs="Arial"/>
+        </w:rPr>
+        <w:t>…,</w:t>
+      </w:r>
+      <w:proofErr w:type="gramEnd"/>
+      <w:r>
+        <w:rPr>
+          <w:rFonts w:ascii="Arial" w:hAnsi="Arial" w:cs="Arial"/>
+        </w:rPr>
+        <w:t xml:space="preserve"> 8, 9), but our project has</w:t>
       </w:r>
       <w:r>
         <w:rPr>
@@ -3320,7 +3481,6 @@
       <w:r>
         <w:rPr>
           <w:rFonts w:ascii="Arial" w:hAnsi="Arial" w:cs="Arial"/>
-          <w:b/>
           <w:color w:val="0000FF"/>
         </w:rPr>
         <w:t>output dimension 43</w:t>
@@ -4389,8 +4549,6 @@
         <w:jc w:val="left"/>
         <w:rPr>
           <w:rFonts w:ascii="Arial" w:hAnsi="Arial" w:cs="Arial"/>
-          <w:b/>
-          <w:u w:val="single"/>
         </w:rPr>
       </w:pPr>
       <w:r>
@@ -4399,6 +4557,75 @@
           <w:noProof/>
         </w:rPr>
         <w:lastRenderedPageBreak/>
+        <mc:AlternateContent>
+          <mc:Choice Requires="wps">
+            <w:drawing>
+              <wp:anchor distT="0" distB="0" distL="114300" distR="114300" simplePos="0" relativeHeight="252151808" behindDoc="0" locked="0" layoutInCell="1" allowOverlap="1">
+                <wp:simplePos x="0" y="0"/>
+                <wp:positionH relativeFrom="column">
+                  <wp:posOffset>1009752</wp:posOffset>
+                </wp:positionH>
+                <wp:positionV relativeFrom="paragraph">
+                  <wp:posOffset>1831245</wp:posOffset>
+                </wp:positionV>
+                <wp:extent cx="611230" cy="0"/>
+                <wp:effectExtent l="0" t="0" r="36830" b="19050"/>
+                <wp:wrapNone/>
+                <wp:docPr id="76" name="直線コネクタ 76"/>
+                <wp:cNvGraphicFramePr/>
+                <a:graphic xmlns:a="http://schemas.openxmlformats.org/drawingml/2006/main">
+                  <a:graphicData uri="http://schemas.microsoft.com/office/word/2010/wordprocessingShape">
+                    <wps:wsp>
+                      <wps:cNvCnPr/>
+                      <wps:spPr>
+                        <a:xfrm>
+                          <a:off x="0" y="0"/>
+                          <a:ext cx="611230" cy="0"/>
+                        </a:xfrm>
+                        <a:prstGeom prst="line">
+                          <a:avLst/>
+                        </a:prstGeom>
+                        <a:ln w="25400">
+                          <a:solidFill>
+                            <a:srgbClr val="00B050"/>
+                          </a:solidFill>
+                        </a:ln>
+                      </wps:spPr>
+                      <wps:style>
+                        <a:lnRef idx="1">
+                          <a:schemeClr val="accent1"/>
+                        </a:lnRef>
+                        <a:fillRef idx="0">
+                          <a:schemeClr val="accent1"/>
+                        </a:fillRef>
+                        <a:effectRef idx="0">
+                          <a:schemeClr val="accent1"/>
+                        </a:effectRef>
+                        <a:fontRef idx="minor">
+                          <a:schemeClr val="tx1"/>
+                        </a:fontRef>
+                      </wps:style>
+                      <wps:bodyPr/>
+                    </wps:wsp>
+                  </a:graphicData>
+                </a:graphic>
+              </wp:anchor>
+            </w:drawing>
+          </mc:Choice>
+          <mc:Fallback>
+            <w:pict>
+              <v:line w14:anchorId="5725B359" id="直線コネクタ 76" o:spid="_x0000_s1026" style="position:absolute;left:0;text-align:left;z-index:252151808;visibility:visible;mso-wrap-style:square;mso-wrap-distance-left:9pt;mso-wrap-distance-top:0;mso-wrap-distance-right:9pt;mso-wrap-distance-bottom:0;mso-position-horizontal:absolute;mso-position-horizontal-relative:text;mso-position-vertical:absolute;mso-position-vertical-relative:text" from="79.5pt,144.2pt" to="127.65pt,144.2pt" o:gfxdata="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" strokecolor="#00b050" strokeweight="2pt">
+                <v:stroke joinstyle="miter"/>
+              </v:line>
+            </w:pict>
+          </mc:Fallback>
+        </mc:AlternateContent>
+      </w:r>
+      <w:r>
+        <w:rPr>
+          <w:rFonts w:ascii="Arial" w:hAnsi="Arial" w:cs="Arial"/>
+          <w:noProof/>
+        </w:rPr>
         <mc:AlternateContent>
           <mc:Choice Requires="wps">
             <w:drawing>
@@ -4513,12 +4740,38 @@
                     <a:prstGeom prst="rect">
                       <a:avLst/>
                     </a:prstGeom>
+                    <a:ln w="9525">
+                      <a:noFill/>
+                    </a:ln>
                   </pic:spPr>
                 </pic:pic>
               </a:graphicData>
             </a:graphic>
           </wp:inline>
         </w:drawing>
+      </w:r>
+      <w:bookmarkStart w:id="0" w:name="_GoBack"/>
+      <w:bookmarkEnd w:id="0"/>
+    </w:p>
+    <w:p>
+      <w:pPr>
+        <w:widowControl/>
+        <w:jc w:val="left"/>
+        <w:rPr>
+          <w:rFonts w:ascii="Arial" w:hAnsi="Arial" w:cs="Arial" w:hint="eastAsia"/>
+        </w:rPr>
+      </w:pPr>
+      <w:r>
+        <w:rPr>
+          <w:rFonts w:ascii="Arial" w:hAnsi="Arial" w:cs="Arial" w:hint="eastAsia"/>
+        </w:rPr>
+        <w:t>T</w:t>
+      </w:r>
+      <w:r>
+        <w:rPr>
+          <w:rFonts w:ascii="Arial" w:hAnsi="Arial" w:cs="Arial"/>
+        </w:rPr>
+        <w:t>he source code of training is shown below.</w:t>
       </w:r>
     </w:p>
     <w:p>
@@ -5436,26 +5689,80 @@
       <w:pPr>
         <w:rPr>
           <w:rFonts w:ascii="Arial" w:hAnsi="Arial" w:cs="Arial"/>
-        </w:rPr>
-      </w:pPr>
-      <w:r>
+          <w:b/>
+        </w:rPr>
+      </w:pPr>
+    </w:p>
+    <w:p>
+      <w:pPr>
+        <w:widowControl/>
+        <w:jc w:val="left"/>
+        <w:rPr>
+          <w:rFonts w:ascii="Arial" w:hAnsi="Arial" w:cs="Arial"/>
+          <w:b/>
+        </w:rPr>
+      </w:pPr>
+      <w:r>
+        <w:rPr>
+          <w:rFonts w:ascii="Arial" w:hAnsi="Arial" w:cs="Arial"/>
+          <w:b/>
+        </w:rPr>
+        <w:br w:type="page"/>
+      </w:r>
+    </w:p>
+    <w:p>
+      <w:pPr>
         <w:rPr>
           <w:rFonts w:ascii="Arial" w:hAnsi="Arial" w:cs="Arial"/>
           <w:b/>
           <w:u w:val="single"/>
         </w:rPr>
-        <w:t>Step 3: Test a Model on New Images</w:t>
-      </w:r>
-    </w:p>
-    <w:p>
-      <w:pPr>
-        <w:rPr>
-          <w:rFonts w:ascii="Arial" w:hAnsi="Arial" w:cs="Arial"/>
-        </w:rPr>
       </w:pPr>
       <w:r>
         <w:rPr>
           <w:rFonts w:ascii="Arial" w:hAnsi="Arial" w:cs="Arial" w:hint="eastAsia"/>
+          <w:b/>
+          <w:u w:val="single"/>
+        </w:rPr>
+        <w:lastRenderedPageBreak/>
+        <w:t>&lt;</w:t>
+      </w:r>
+      <w:r>
+        <w:rPr>
+          <w:rFonts w:ascii="Arial" w:hAnsi="Arial" w:cs="Arial"/>
+          <w:b/>
+          <w:u w:val="single"/>
+        </w:rPr>
+        <w:t>Additional page at 2nd submission</w:t>
+      </w:r>
+      <w:r>
+        <w:rPr>
+          <w:rFonts w:ascii="Arial" w:hAnsi="Arial" w:cs="Arial"/>
+          <w:b/>
+          <w:u w:val="single"/>
+        </w:rPr>
+        <w:t>, August 11th</w:t>
+      </w:r>
+      <w:r>
+        <w:rPr>
+          <w:rFonts w:ascii="Arial" w:hAnsi="Arial" w:cs="Arial"/>
+          <w:b/>
+          <w:u w:val="single"/>
+        </w:rPr>
+        <w:t>&gt;</w:t>
+      </w:r>
+    </w:p>
+    <w:p>
+      <w:pPr>
+        <w:widowControl/>
+        <w:jc w:val="left"/>
+        <w:rPr>
+          <w:rFonts w:ascii="Arial" w:hAnsi="Arial" w:cs="Arial"/>
+        </w:rPr>
+      </w:pPr>
+      <w:r>
+        <w:rPr>
+          <w:rFonts w:ascii="Arial" w:hAnsi="Arial" w:cs="Arial" w:hint="eastAsia"/>
         </w:rPr>
         <w:t>I</w:t>
       </w:r>
@@ -5463,48 +5770,2824 @@
         <w:rPr>
           <w:rFonts w:ascii="Arial" w:hAnsi="Arial" w:cs="Arial"/>
         </w:rPr>
-        <w:t xml:space="preserve"> downloaded </w:t>
-      </w:r>
-      <w:r>
-        <w:rPr>
-          <w:rFonts w:ascii="Arial" w:hAnsi="Arial" w:cs="Arial"/>
-          <w:b/>
-          <w:color w:val="FF0000"/>
-        </w:rPr>
-        <w:t xml:space="preserve">10 </w:t>
-      </w:r>
-      <w:r>
-        <w:rPr>
-          <w:rFonts w:ascii="Arial" w:hAnsi="Arial" w:cs="Arial"/>
-          <w:b/>
-          <w:color w:val="FF0000"/>
-        </w:rPr>
-        <w:t xml:space="preserve">new Test </w:t>
-      </w:r>
-      <w:r>
-        <w:rPr>
-          <w:rFonts w:ascii="Arial" w:hAnsi="Arial" w:cs="Arial"/>
-          <w:b/>
-          <w:color w:val="FF0000"/>
-        </w:rPr>
-        <w:t>Images</w:t>
-      </w:r>
-      <w:r>
-        <w:rPr>
-          <w:rFonts w:ascii="Arial" w:hAnsi="Arial" w:cs="Arial"/>
-        </w:rPr>
-        <w:t xml:space="preserve"> by the following Website, and evaluated the Model with them.</w:t>
-      </w:r>
-    </w:p>
-    <w:p>
-      <w:pPr>
+        <w:t xml:space="preserve"> got 3 feedbacks at the 1st submission, so I added this and </w:t>
+      </w:r>
+      <w:r>
+        <w:rPr>
+          <w:rFonts w:ascii="Arial" w:hAnsi="Arial" w:cs="Arial"/>
+        </w:rPr>
+        <w:t>next page</w:t>
+      </w:r>
+      <w:r>
+        <w:rPr>
+          <w:rFonts w:ascii="Arial" w:hAnsi="Arial" w:cs="Arial"/>
+        </w:rPr>
+        <w:t xml:space="preserve"> with 2nd submission.</w:t>
+      </w:r>
+    </w:p>
+    <w:p>
+      <w:pPr>
+        <w:widowControl/>
+        <w:jc w:val="left"/>
+        <w:rPr>
+          <w:rFonts w:ascii="Arial" w:hAnsi="Arial" w:cs="Arial"/>
+        </w:rPr>
+      </w:pPr>
+    </w:p>
+    <w:p>
+      <w:pPr>
+        <w:widowControl/>
+        <w:jc w:val="left"/>
+        <w:rPr>
+          <w:rFonts w:ascii="Arial" w:hAnsi="Arial" w:cs="Arial" w:hint="eastAsia"/>
+          <w:b/>
+          <w:u w:val="single"/>
+        </w:rPr>
+      </w:pPr>
+      <w:r>
+        <w:rPr>
+          <w:rFonts w:ascii="Arial" w:hAnsi="Arial" w:cs="Arial" w:hint="eastAsia"/>
+          <w:b/>
+          <w:u w:val="single"/>
+        </w:rPr>
+        <w:t>(</w:t>
+      </w:r>
+      <w:r>
+        <w:rPr>
+          <w:rFonts w:ascii="Arial" w:hAnsi="Arial" w:cs="Arial"/>
+          <w:b/>
+          <w:u w:val="single"/>
+        </w:rPr>
+        <w:t>1)</w:t>
+      </w:r>
+      <w:r>
+        <w:rPr>
+          <w:b/>
+          <w:u w:val="single"/>
+        </w:rPr>
+        <w:t xml:space="preserve"> </w:t>
+      </w:r>
+      <w:r>
+        <w:rPr>
+          <w:rFonts w:ascii="Arial" w:hAnsi="Arial" w:cs="Arial"/>
+          <w:b/>
+          <w:u w:val="single"/>
+        </w:rPr>
+        <w:t>Details of the characteristics and qualities of the architecture</w:t>
+      </w:r>
+    </w:p>
+    <w:p>
+      <w:pPr>
+        <w:widowControl/>
+        <w:jc w:val="left"/>
+        <w:rPr>
+          <w:rFonts w:ascii="Arial" w:hAnsi="Arial" w:cs="Arial"/>
+        </w:rPr>
+      </w:pPr>
+      <w:r>
+        <w:rPr>
+          <w:rFonts w:ascii="Arial" w:hAnsi="Arial" w:cs="Arial"/>
+        </w:rPr>
+        <w:t xml:space="preserve">I </w:t>
+      </w:r>
+      <w:r>
+        <w:rPr>
+          <w:rFonts w:ascii="Arial" w:hAnsi="Arial" w:cs="Arial"/>
+        </w:rPr>
+        <w:t xml:space="preserve">describe my model architecture in detail as below. </w:t>
+      </w:r>
+      <w:r>
+        <w:rPr>
+          <w:rFonts w:ascii="Arial" w:hAnsi="Arial" w:cs="Arial"/>
+        </w:rPr>
+        <w:t xml:space="preserve">The original </w:t>
+      </w:r>
+      <w:r>
+        <w:rPr>
+          <w:rFonts w:ascii="Arial" w:hAnsi="Arial" w:cs="Arial"/>
+        </w:rPr>
+        <w:t xml:space="preserve">is </w:t>
+      </w:r>
+      <w:r>
+        <w:rPr>
+          <w:rFonts w:ascii="Arial" w:hAnsi="Arial" w:cs="Arial"/>
+        </w:rPr>
+        <w:t>LeNet</w:t>
+      </w:r>
+      <w:r>
+        <w:rPr>
+          <w:rFonts w:ascii="Arial" w:hAnsi="Arial" w:cs="Arial"/>
+        </w:rPr>
+        <w:t>-5</w:t>
+      </w:r>
+      <w:r>
+        <w:rPr>
+          <w:rFonts w:ascii="Arial" w:hAnsi="Arial" w:cs="Arial"/>
+        </w:rPr>
+        <w:t>, and I modified dimensions.</w:t>
+      </w:r>
+    </w:p>
+    <w:p>
+      <w:pPr>
+        <w:widowControl/>
+        <w:jc w:val="left"/>
+        <w:rPr>
+          <w:rFonts w:ascii="Arial" w:hAnsi="Arial" w:cs="Arial" w:hint="eastAsia"/>
+        </w:rPr>
+      </w:pPr>
+      <w:r>
+        <w:rPr>
+          <w:rFonts w:ascii="Arial" w:hAnsi="Arial" w:cs="Arial"/>
+          <w:noProof/>
+        </w:rPr>
+        <w:drawing>
+          <wp:inline distT="0" distB="0" distL="0" distR="0" wp14:anchorId="022A435E" wp14:editId="2A6714CA">
+            <wp:extent cx="6645910" cy="2386965"/>
+            <wp:effectExtent l="0" t="0" r="2540" b="0"/>
+            <wp:docPr id="77" name="図 77"/>
+            <wp:cNvGraphicFramePr>
+              <a:graphicFrameLocks xmlns:a="http://schemas.openxmlformats.org/drawingml/2006/main" noChangeAspect="1"/>
+            </wp:cNvGraphicFramePr>
+            <a:graphic xmlns:a="http://schemas.openxmlformats.org/drawingml/2006/main">
+              <a:graphicData uri="http://schemas.openxmlformats.org/drawingml/2006/picture">
+                <pic:pic xmlns:pic="http://schemas.openxmlformats.org/drawingml/2006/picture">
+                  <pic:nvPicPr>
+                    <pic:cNvPr id="75" name="My_Model.png"/>
+                    <pic:cNvPicPr/>
+                  </pic:nvPicPr>
+                  <pic:blipFill>
+                    <a:blip r:embed="rId36">
+                      <a:extLst>
+                        <a:ext uri="{28A0092B-C50C-407E-A947-70E740481C1C}">
+                          <a14:useLocalDpi xmlns:a14="http://schemas.microsoft.com/office/drawing/2010/main" val="0"/>
+                        </a:ext>
+                      </a:extLst>
+                    </a:blip>
+                    <a:stretch>
+                      <a:fillRect/>
+                    </a:stretch>
+                  </pic:blipFill>
+                  <pic:spPr>
+                    <a:xfrm>
+                      <a:off x="0" y="0"/>
+                      <a:ext cx="6645910" cy="2386965"/>
+                    </a:xfrm>
+                    <a:prstGeom prst="rect">
+                      <a:avLst/>
+                    </a:prstGeom>
+                  </pic:spPr>
+                </pic:pic>
+              </a:graphicData>
+            </a:graphic>
+          </wp:inline>
+        </w:drawing>
+      </w:r>
+    </w:p>
+    <w:tbl>
+      <w:tblPr>
+        <w:tblStyle w:val="a6"/>
+        <w:tblW w:w="0" w:type="auto"/>
+        <w:tblLook w:val="04A0" w:firstRow="1" w:lastRow="0" w:firstColumn="1" w:lastColumn="0" w:noHBand="0" w:noVBand="1"/>
+      </w:tblPr>
+      <w:tblGrid>
+        <w:gridCol w:w="5228"/>
+        <w:gridCol w:w="5228"/>
+      </w:tblGrid>
+      <w:tr>
+        <w:tc>
+          <w:tcPr>
+            <w:tcW w:w="5228" w:type="dxa"/>
+            <w:shd w:val="clear" w:color="auto" w:fill="FFF2CC" w:themeFill="accent4" w:themeFillTint="33"/>
+          </w:tcPr>
+          <w:p>
+            <w:pPr>
+              <w:widowControl/>
+              <w:jc w:val="center"/>
+              <w:rPr>
+                <w:rFonts w:ascii="Arial" w:hAnsi="Arial" w:cs="Arial"/>
+                <w:b/>
+              </w:rPr>
+            </w:pPr>
+            <w:r>
+              <w:rPr>
+                <w:rFonts w:ascii="Arial" w:hAnsi="Arial" w:cs="Arial" w:hint="eastAsia"/>
+                <w:b/>
+              </w:rPr>
+              <w:t>L</w:t>
+            </w:r>
+            <w:r>
+              <w:rPr>
+                <w:rFonts w:ascii="Arial" w:hAnsi="Arial" w:cs="Arial"/>
+                <w:b/>
+              </w:rPr>
+              <w:t>ayer</w:t>
+            </w:r>
+          </w:p>
+        </w:tc>
+        <w:tc>
+          <w:tcPr>
+            <w:tcW w:w="5228" w:type="dxa"/>
+            <w:shd w:val="clear" w:color="auto" w:fill="FFF2CC" w:themeFill="accent4" w:themeFillTint="33"/>
+          </w:tcPr>
+          <w:p>
+            <w:pPr>
+              <w:widowControl/>
+              <w:jc w:val="center"/>
+              <w:rPr>
+                <w:rFonts w:ascii="Arial" w:hAnsi="Arial" w:cs="Arial"/>
+                <w:b/>
+              </w:rPr>
+            </w:pPr>
+            <w:r>
+              <w:rPr>
+                <w:rFonts w:ascii="Arial" w:hAnsi="Arial" w:cs="Arial" w:hint="eastAsia"/>
+                <w:b/>
+              </w:rPr>
+              <w:t>D</w:t>
+            </w:r>
+            <w:r>
+              <w:rPr>
+                <w:rFonts w:ascii="Arial" w:hAnsi="Arial" w:cs="Arial"/>
+                <w:b/>
+              </w:rPr>
+              <w:t>escription</w:t>
+            </w:r>
+          </w:p>
+        </w:tc>
+      </w:tr>
+      <w:tr>
+        <w:tc>
+          <w:tcPr>
+            <w:tcW w:w="5228" w:type="dxa"/>
+          </w:tcPr>
+          <w:p>
+            <w:pPr>
+              <w:widowControl/>
+              <w:jc w:val="left"/>
+              <w:rPr>
+                <w:rFonts w:ascii="Arial" w:hAnsi="Arial" w:cs="Arial"/>
+              </w:rPr>
+            </w:pPr>
+            <w:r>
+              <w:rPr>
+                <w:rFonts w:ascii="Arial" w:hAnsi="Arial" w:cs="Arial" w:hint="eastAsia"/>
+              </w:rPr>
+              <w:t>I</w:t>
+            </w:r>
+            <w:r>
+              <w:rPr>
+                <w:rFonts w:ascii="Arial" w:hAnsi="Arial" w:cs="Arial"/>
+              </w:rPr>
+              <w:t>nput</w:t>
+            </w:r>
+          </w:p>
+        </w:tc>
+        <w:tc>
+          <w:tcPr>
+            <w:tcW w:w="5228" w:type="dxa"/>
+          </w:tcPr>
+          <w:p>
+            <w:pPr>
+              <w:widowControl/>
+              <w:jc w:val="left"/>
+              <w:rPr>
+                <w:rFonts w:ascii="Arial" w:hAnsi="Arial" w:cs="Arial"/>
+              </w:rPr>
+            </w:pPr>
+            <w:r>
+              <w:rPr>
+                <w:rFonts w:ascii="Arial" w:hAnsi="Arial" w:cs="Arial" w:hint="eastAsia"/>
+              </w:rPr>
+              <w:t>3</w:t>
+            </w:r>
+            <w:r>
+              <w:rPr>
+                <w:rFonts w:ascii="Arial" w:hAnsi="Arial" w:cs="Arial"/>
+              </w:rPr>
+              <w:t>2x32x1 Grayscale image</w:t>
+            </w:r>
+          </w:p>
+        </w:tc>
+      </w:tr>
+      <w:tr>
+        <w:tc>
+          <w:tcPr>
+            <w:tcW w:w="5228" w:type="dxa"/>
+          </w:tcPr>
+          <w:p>
+            <w:pPr>
+              <w:widowControl/>
+              <w:jc w:val="left"/>
+              <w:rPr>
+                <w:rFonts w:ascii="Arial" w:hAnsi="Arial" w:cs="Arial"/>
+              </w:rPr>
+            </w:pPr>
+            <w:r>
+              <w:rPr>
+                <w:rFonts w:ascii="Arial" w:hAnsi="Arial" w:cs="Arial"/>
+              </w:rPr>
+              <w:t xml:space="preserve">C1: </w:t>
+            </w:r>
+            <w:r>
+              <w:rPr>
+                <w:rFonts w:ascii="Arial" w:hAnsi="Arial" w:cs="Arial" w:hint="eastAsia"/>
+              </w:rPr>
+              <w:t>C</w:t>
+            </w:r>
+            <w:r>
+              <w:rPr>
+                <w:rFonts w:ascii="Arial" w:hAnsi="Arial" w:cs="Arial"/>
+              </w:rPr>
+              <w:t>onvolution</w:t>
+            </w:r>
+          </w:p>
+        </w:tc>
+        <w:tc>
+          <w:tcPr>
+            <w:tcW w:w="5228" w:type="dxa"/>
+          </w:tcPr>
+          <w:p>
+            <w:pPr>
+              <w:widowControl/>
+              <w:jc w:val="left"/>
+              <w:rPr>
+                <w:rFonts w:ascii="Arial" w:hAnsi="Arial" w:cs="Arial"/>
+              </w:rPr>
+            </w:pPr>
+            <w:r>
+              <w:rPr>
+                <w:rFonts w:ascii="Arial" w:hAnsi="Arial" w:cs="Arial"/>
+              </w:rPr>
+              <w:t>1x1 stride, valid padding, o</w:t>
+            </w:r>
+            <w:r>
+              <w:rPr>
+                <w:rFonts w:ascii="Arial" w:hAnsi="Arial" w:cs="Arial"/>
+              </w:rPr>
+              <w:t>utput = 28x28x24</w:t>
+            </w:r>
+          </w:p>
+        </w:tc>
+      </w:tr>
+      <w:tr>
+        <w:tc>
+          <w:tcPr>
+            <w:tcW w:w="5228" w:type="dxa"/>
+          </w:tcPr>
+          <w:p>
+            <w:pPr>
+              <w:widowControl/>
+              <w:jc w:val="left"/>
+              <w:rPr>
+                <w:rFonts w:ascii="Arial" w:hAnsi="Arial" w:cs="Arial"/>
+              </w:rPr>
+            </w:pPr>
+            <w:r>
+              <w:rPr>
+                <w:rFonts w:ascii="Arial" w:hAnsi="Arial" w:cs="Arial"/>
+              </w:rPr>
+              <w:t xml:space="preserve">Activation function: </w:t>
+            </w:r>
+            <w:r>
+              <w:rPr>
+                <w:rFonts w:ascii="Arial" w:hAnsi="Arial" w:cs="Arial" w:hint="eastAsia"/>
+              </w:rPr>
+              <w:t>R</w:t>
+            </w:r>
+            <w:r>
+              <w:rPr>
+                <w:rFonts w:ascii="Arial" w:hAnsi="Arial" w:cs="Arial"/>
+              </w:rPr>
+              <w:t>ELU</w:t>
+            </w:r>
+          </w:p>
+        </w:tc>
+        <w:tc>
+          <w:tcPr>
+            <w:tcW w:w="5228" w:type="dxa"/>
+          </w:tcPr>
+          <w:p>
+            <w:pPr>
+              <w:widowControl/>
+              <w:jc w:val="left"/>
+              <w:rPr>
+                <w:rFonts w:ascii="Arial" w:hAnsi="Arial" w:cs="Arial"/>
+              </w:rPr>
+            </w:pPr>
+          </w:p>
+        </w:tc>
+      </w:tr>
+      <w:tr>
+        <w:tc>
+          <w:tcPr>
+            <w:tcW w:w="5228" w:type="dxa"/>
+          </w:tcPr>
+          <w:p>
+            <w:pPr>
+              <w:widowControl/>
+              <w:jc w:val="left"/>
+              <w:rPr>
+                <w:rFonts w:ascii="Arial" w:hAnsi="Arial" w:cs="Arial"/>
+              </w:rPr>
+            </w:pPr>
+            <w:r>
+              <w:rPr>
+                <w:rFonts w:ascii="Arial" w:hAnsi="Arial" w:cs="Arial"/>
+              </w:rPr>
+              <w:t xml:space="preserve">S2: </w:t>
+            </w:r>
+            <w:r>
+              <w:rPr>
+                <w:rFonts w:ascii="Arial" w:hAnsi="Arial" w:cs="Arial" w:hint="eastAsia"/>
+              </w:rPr>
+              <w:t>M</w:t>
+            </w:r>
+            <w:r>
+              <w:rPr>
+                <w:rFonts w:ascii="Arial" w:hAnsi="Arial" w:cs="Arial"/>
+              </w:rPr>
+              <w:t>ax pooling</w:t>
+            </w:r>
+          </w:p>
+        </w:tc>
+        <w:tc>
+          <w:tcPr>
+            <w:tcW w:w="5228" w:type="dxa"/>
+          </w:tcPr>
+          <w:p>
+            <w:pPr>
+              <w:widowControl/>
+              <w:jc w:val="left"/>
+              <w:rPr>
+                <w:rFonts w:ascii="Arial" w:hAnsi="Arial" w:cs="Arial"/>
+              </w:rPr>
+            </w:pPr>
+            <w:r>
+              <w:rPr>
+                <w:rFonts w:ascii="Arial" w:hAnsi="Arial" w:cs="Arial" w:hint="eastAsia"/>
+              </w:rPr>
+              <w:t>2</w:t>
+            </w:r>
+            <w:r>
+              <w:rPr>
+                <w:rFonts w:ascii="Arial" w:hAnsi="Arial" w:cs="Arial"/>
+              </w:rPr>
+              <w:t>x2 stride, valid padding, o</w:t>
+            </w:r>
+            <w:r>
+              <w:rPr>
+                <w:rFonts w:ascii="Arial" w:hAnsi="Arial" w:cs="Arial"/>
+              </w:rPr>
+              <w:t xml:space="preserve">utput = </w:t>
+            </w:r>
+            <w:r>
+              <w:rPr>
+                <w:rFonts w:ascii="Arial" w:hAnsi="Arial" w:cs="Arial"/>
+              </w:rPr>
+              <w:t>14x14x24</w:t>
+            </w:r>
+          </w:p>
+        </w:tc>
+      </w:tr>
+      <w:tr>
+        <w:tc>
+          <w:tcPr>
+            <w:tcW w:w="5228" w:type="dxa"/>
+          </w:tcPr>
+          <w:p>
+            <w:pPr>
+              <w:widowControl/>
+              <w:jc w:val="left"/>
+              <w:rPr>
+                <w:rFonts w:ascii="Arial" w:hAnsi="Arial" w:cs="Arial"/>
+              </w:rPr>
+            </w:pPr>
+            <w:r>
+              <w:rPr>
+                <w:rFonts w:ascii="Arial" w:hAnsi="Arial" w:cs="Arial"/>
+              </w:rPr>
+              <w:t xml:space="preserve">C3: </w:t>
+            </w:r>
+            <w:r>
+              <w:rPr>
+                <w:rFonts w:ascii="Arial" w:hAnsi="Arial" w:cs="Arial" w:hint="eastAsia"/>
+              </w:rPr>
+              <w:t>C</w:t>
+            </w:r>
+            <w:r>
+              <w:rPr>
+                <w:rFonts w:ascii="Arial" w:hAnsi="Arial" w:cs="Arial"/>
+              </w:rPr>
+              <w:t>onvolution</w:t>
+            </w:r>
+          </w:p>
+        </w:tc>
+        <w:tc>
+          <w:tcPr>
+            <w:tcW w:w="5228" w:type="dxa"/>
+          </w:tcPr>
+          <w:p>
+            <w:pPr>
+              <w:widowControl/>
+              <w:jc w:val="left"/>
+              <w:rPr>
+                <w:rFonts w:ascii="Arial" w:hAnsi="Arial" w:cs="Arial"/>
+              </w:rPr>
+            </w:pPr>
+            <w:r>
+              <w:rPr>
+                <w:rFonts w:ascii="Arial" w:hAnsi="Arial" w:cs="Arial"/>
+              </w:rPr>
+              <w:t>1x1 stride, valid padding, o</w:t>
+            </w:r>
+            <w:r>
+              <w:rPr>
+                <w:rFonts w:ascii="Arial" w:hAnsi="Arial" w:cs="Arial"/>
+              </w:rPr>
+              <w:t xml:space="preserve">utput = </w:t>
+            </w:r>
+            <w:r>
+              <w:rPr>
+                <w:rFonts w:ascii="Arial" w:hAnsi="Arial" w:cs="Arial"/>
+              </w:rPr>
+              <w:t>10x10x64</w:t>
+            </w:r>
+          </w:p>
+        </w:tc>
+      </w:tr>
+      <w:tr>
+        <w:tc>
+          <w:tcPr>
+            <w:tcW w:w="5228" w:type="dxa"/>
+          </w:tcPr>
+          <w:p>
+            <w:pPr>
+              <w:widowControl/>
+              <w:jc w:val="left"/>
+              <w:rPr>
+                <w:rFonts w:ascii="Arial" w:hAnsi="Arial" w:cs="Arial"/>
+              </w:rPr>
+            </w:pPr>
+            <w:r>
+              <w:rPr>
+                <w:rFonts w:ascii="Arial" w:hAnsi="Arial" w:cs="Arial"/>
+              </w:rPr>
+              <w:t xml:space="preserve">Activation function: </w:t>
+            </w:r>
+            <w:r>
+              <w:rPr>
+                <w:rFonts w:ascii="Arial" w:hAnsi="Arial" w:cs="Arial" w:hint="eastAsia"/>
+              </w:rPr>
+              <w:t>R</w:t>
+            </w:r>
+            <w:r>
+              <w:rPr>
+                <w:rFonts w:ascii="Arial" w:hAnsi="Arial" w:cs="Arial"/>
+              </w:rPr>
+              <w:t>ELU</w:t>
+            </w:r>
+          </w:p>
+        </w:tc>
+        <w:tc>
+          <w:tcPr>
+            <w:tcW w:w="5228" w:type="dxa"/>
+          </w:tcPr>
+          <w:p>
+            <w:pPr>
+              <w:widowControl/>
+              <w:jc w:val="left"/>
+              <w:rPr>
+                <w:rFonts w:ascii="Arial" w:hAnsi="Arial" w:cs="Arial"/>
+              </w:rPr>
+            </w:pPr>
+          </w:p>
+        </w:tc>
+      </w:tr>
+      <w:tr>
+        <w:tc>
+          <w:tcPr>
+            <w:tcW w:w="5228" w:type="dxa"/>
+          </w:tcPr>
+          <w:p>
+            <w:pPr>
+              <w:widowControl/>
+              <w:jc w:val="left"/>
+              <w:rPr>
+                <w:rFonts w:ascii="Arial" w:hAnsi="Arial" w:cs="Arial"/>
+              </w:rPr>
+            </w:pPr>
+            <w:r>
+              <w:rPr>
+                <w:rFonts w:ascii="Arial" w:hAnsi="Arial" w:cs="Arial" w:hint="eastAsia"/>
+              </w:rPr>
+              <w:t>S</w:t>
+            </w:r>
+            <w:r>
+              <w:rPr>
+                <w:rFonts w:ascii="Arial" w:hAnsi="Arial" w:cs="Arial"/>
+              </w:rPr>
+              <w:t xml:space="preserve">4: </w:t>
+            </w:r>
+            <w:r>
+              <w:rPr>
+                <w:rFonts w:ascii="Arial" w:hAnsi="Arial" w:cs="Arial" w:hint="eastAsia"/>
+              </w:rPr>
+              <w:t>M</w:t>
+            </w:r>
+            <w:r>
+              <w:rPr>
+                <w:rFonts w:ascii="Arial" w:hAnsi="Arial" w:cs="Arial"/>
+              </w:rPr>
+              <w:t>ax pooling</w:t>
+            </w:r>
+          </w:p>
+        </w:tc>
+        <w:tc>
+          <w:tcPr>
+            <w:tcW w:w="5228" w:type="dxa"/>
+          </w:tcPr>
+          <w:p>
+            <w:pPr>
+              <w:widowControl/>
+              <w:jc w:val="left"/>
+              <w:rPr>
+                <w:rFonts w:ascii="Arial" w:hAnsi="Arial" w:cs="Arial"/>
+              </w:rPr>
+            </w:pPr>
+            <w:r>
+              <w:rPr>
+                <w:rFonts w:ascii="Arial" w:hAnsi="Arial" w:cs="Arial" w:hint="eastAsia"/>
+              </w:rPr>
+              <w:t>2</w:t>
+            </w:r>
+            <w:r>
+              <w:rPr>
+                <w:rFonts w:ascii="Arial" w:hAnsi="Arial" w:cs="Arial"/>
+              </w:rPr>
+              <w:t>x2 stride, valid padding, o</w:t>
+            </w:r>
+            <w:r>
+              <w:rPr>
+                <w:rFonts w:ascii="Arial" w:hAnsi="Arial" w:cs="Arial"/>
+              </w:rPr>
+              <w:t>utput =</w:t>
+            </w:r>
+            <w:r>
+              <w:rPr>
+                <w:rFonts w:ascii="Arial" w:hAnsi="Arial" w:cs="Arial"/>
+              </w:rPr>
+              <w:t xml:space="preserve"> 5x5x64</w:t>
+            </w:r>
+          </w:p>
+        </w:tc>
+      </w:tr>
+      <w:tr>
+        <w:tc>
+          <w:tcPr>
+            <w:tcW w:w="5228" w:type="dxa"/>
+          </w:tcPr>
+          <w:p>
+            <w:pPr>
+              <w:widowControl/>
+              <w:jc w:val="left"/>
+              <w:rPr>
+                <w:rFonts w:ascii="Arial" w:hAnsi="Arial" w:cs="Arial"/>
+              </w:rPr>
+            </w:pPr>
+            <w:r>
+              <w:rPr>
+                <w:rFonts w:ascii="Arial" w:hAnsi="Arial" w:cs="Arial" w:hint="eastAsia"/>
+              </w:rPr>
+              <w:t>C</w:t>
+            </w:r>
+            <w:r>
+              <w:rPr>
+                <w:rFonts w:ascii="Arial" w:hAnsi="Arial" w:cs="Arial"/>
+              </w:rPr>
+              <w:t xml:space="preserve">5: </w:t>
+            </w:r>
+            <w:r>
+              <w:rPr>
+                <w:rFonts w:ascii="Arial" w:hAnsi="Arial" w:cs="Arial"/>
+              </w:rPr>
+              <w:t>Fully Connected</w:t>
+            </w:r>
+          </w:p>
+        </w:tc>
+        <w:tc>
+          <w:tcPr>
+            <w:tcW w:w="5228" w:type="dxa"/>
+          </w:tcPr>
+          <w:p>
+            <w:pPr>
+              <w:widowControl/>
+              <w:jc w:val="left"/>
+              <w:rPr>
+                <w:rFonts w:ascii="Arial" w:hAnsi="Arial" w:cs="Arial"/>
+              </w:rPr>
+            </w:pPr>
+            <w:r>
+              <w:rPr>
+                <w:rFonts w:ascii="Arial" w:hAnsi="Arial" w:cs="Arial"/>
+              </w:rPr>
+              <w:t>o</w:t>
+            </w:r>
+            <w:r>
+              <w:rPr>
+                <w:rFonts w:ascii="Arial" w:hAnsi="Arial" w:cs="Arial"/>
+              </w:rPr>
+              <w:t>utput =</w:t>
+            </w:r>
+            <w:r>
+              <w:rPr>
+                <w:rFonts w:ascii="Arial" w:hAnsi="Arial" w:cs="Arial"/>
+              </w:rPr>
+              <w:t xml:space="preserve"> 480</w:t>
+            </w:r>
+          </w:p>
+        </w:tc>
+      </w:tr>
+      <w:tr>
+        <w:tc>
+          <w:tcPr>
+            <w:tcW w:w="5228" w:type="dxa"/>
+          </w:tcPr>
+          <w:p>
+            <w:pPr>
+              <w:widowControl/>
+              <w:jc w:val="left"/>
+              <w:rPr>
+                <w:rFonts w:ascii="Arial" w:hAnsi="Arial" w:cs="Arial" w:hint="eastAsia"/>
+              </w:rPr>
+            </w:pPr>
+            <w:r>
+              <w:rPr>
+                <w:rFonts w:ascii="Arial" w:hAnsi="Arial" w:cs="Arial"/>
+              </w:rPr>
+              <w:t xml:space="preserve">Activation function: </w:t>
+            </w:r>
+            <w:r>
+              <w:rPr>
+                <w:rFonts w:ascii="Arial" w:hAnsi="Arial" w:cs="Arial" w:hint="eastAsia"/>
+              </w:rPr>
+              <w:t>R</w:t>
+            </w:r>
+            <w:r>
+              <w:rPr>
+                <w:rFonts w:ascii="Arial" w:hAnsi="Arial" w:cs="Arial"/>
+              </w:rPr>
+              <w:t>ELU</w:t>
+            </w:r>
+          </w:p>
+        </w:tc>
+        <w:tc>
+          <w:tcPr>
+            <w:tcW w:w="5228" w:type="dxa"/>
+          </w:tcPr>
+          <w:p>
+            <w:pPr>
+              <w:widowControl/>
+              <w:jc w:val="left"/>
+              <w:rPr>
+                <w:rFonts w:ascii="Arial" w:hAnsi="Arial" w:cs="Arial"/>
+              </w:rPr>
+            </w:pPr>
+          </w:p>
+        </w:tc>
+      </w:tr>
+      <w:tr>
+        <w:tc>
+          <w:tcPr>
+            <w:tcW w:w="5228" w:type="dxa"/>
+          </w:tcPr>
+          <w:p>
+            <w:pPr>
+              <w:widowControl/>
+              <w:jc w:val="left"/>
+              <w:rPr>
+                <w:rFonts w:ascii="Arial" w:hAnsi="Arial" w:cs="Arial"/>
+              </w:rPr>
+            </w:pPr>
+            <w:r>
+              <w:rPr>
+                <w:rFonts w:ascii="Arial" w:hAnsi="Arial" w:cs="Arial" w:hint="eastAsia"/>
+              </w:rPr>
+              <w:t>F</w:t>
+            </w:r>
+            <w:r>
+              <w:rPr>
+                <w:rFonts w:ascii="Arial" w:hAnsi="Arial" w:cs="Arial"/>
+              </w:rPr>
+              <w:t xml:space="preserve">6: </w:t>
+            </w:r>
+            <w:r>
+              <w:rPr>
+                <w:rFonts w:ascii="Arial" w:hAnsi="Arial" w:cs="Arial"/>
+              </w:rPr>
+              <w:t>Fully Connected</w:t>
+            </w:r>
+          </w:p>
+        </w:tc>
+        <w:tc>
+          <w:tcPr>
+            <w:tcW w:w="5228" w:type="dxa"/>
+          </w:tcPr>
+          <w:p>
+            <w:pPr>
+              <w:widowControl/>
+              <w:jc w:val="left"/>
+              <w:rPr>
+                <w:rFonts w:ascii="Arial" w:hAnsi="Arial" w:cs="Arial" w:hint="eastAsia"/>
+              </w:rPr>
+            </w:pPr>
+            <w:r>
+              <w:rPr>
+                <w:rFonts w:ascii="Arial" w:hAnsi="Arial" w:cs="Arial"/>
+              </w:rPr>
+              <w:t>o</w:t>
+            </w:r>
+            <w:r>
+              <w:rPr>
+                <w:rFonts w:ascii="Arial" w:hAnsi="Arial" w:cs="Arial"/>
+              </w:rPr>
+              <w:t>utput =</w:t>
+            </w:r>
+            <w:r>
+              <w:rPr>
+                <w:rFonts w:ascii="Arial" w:hAnsi="Arial" w:cs="Arial"/>
+              </w:rPr>
+              <w:t xml:space="preserve"> 336</w:t>
+            </w:r>
+          </w:p>
+        </w:tc>
+      </w:tr>
+      <w:tr>
+        <w:tc>
+          <w:tcPr>
+            <w:tcW w:w="5228" w:type="dxa"/>
+          </w:tcPr>
+          <w:p>
+            <w:pPr>
+              <w:widowControl/>
+              <w:jc w:val="left"/>
+              <w:rPr>
+                <w:rFonts w:ascii="Arial" w:hAnsi="Arial" w:cs="Arial"/>
+              </w:rPr>
+            </w:pPr>
+            <w:r>
+              <w:rPr>
+                <w:rFonts w:ascii="Arial" w:hAnsi="Arial" w:cs="Arial"/>
+              </w:rPr>
+              <w:t xml:space="preserve">Activation function: </w:t>
+            </w:r>
+            <w:r>
+              <w:rPr>
+                <w:rFonts w:ascii="Arial" w:hAnsi="Arial" w:cs="Arial" w:hint="eastAsia"/>
+              </w:rPr>
+              <w:t>R</w:t>
+            </w:r>
+            <w:r>
+              <w:rPr>
+                <w:rFonts w:ascii="Arial" w:hAnsi="Arial" w:cs="Arial"/>
+              </w:rPr>
+              <w:t>ELU</w:t>
+            </w:r>
+          </w:p>
+        </w:tc>
+        <w:tc>
+          <w:tcPr>
+            <w:tcW w:w="5228" w:type="dxa"/>
+          </w:tcPr>
+          <w:p>
+            <w:pPr>
+              <w:widowControl/>
+              <w:jc w:val="left"/>
+              <w:rPr>
+                <w:rFonts w:ascii="Arial" w:hAnsi="Arial" w:cs="Arial"/>
+              </w:rPr>
+            </w:pPr>
+          </w:p>
+        </w:tc>
+      </w:tr>
+      <w:tr>
+        <w:tc>
+          <w:tcPr>
+            <w:tcW w:w="5228" w:type="dxa"/>
+          </w:tcPr>
+          <w:p>
+            <w:pPr>
+              <w:widowControl/>
+              <w:jc w:val="left"/>
+              <w:rPr>
+                <w:rFonts w:ascii="Arial" w:hAnsi="Arial" w:cs="Arial"/>
+              </w:rPr>
+            </w:pPr>
+            <w:r>
+              <w:rPr>
+                <w:rFonts w:ascii="Arial" w:hAnsi="Arial" w:cs="Arial" w:hint="eastAsia"/>
+              </w:rPr>
+              <w:t>O</w:t>
+            </w:r>
+            <w:r>
+              <w:rPr>
+                <w:rFonts w:ascii="Arial" w:hAnsi="Arial" w:cs="Arial"/>
+              </w:rPr>
+              <w:t xml:space="preserve">utput: </w:t>
+            </w:r>
+            <w:proofErr w:type="spellStart"/>
+            <w:r>
+              <w:rPr>
+                <w:rFonts w:ascii="Arial" w:hAnsi="Arial" w:cs="Arial"/>
+              </w:rPr>
+              <w:t>Softmax</w:t>
+            </w:r>
+            <w:proofErr w:type="spellEnd"/>
+          </w:p>
+        </w:tc>
+        <w:tc>
+          <w:tcPr>
+            <w:tcW w:w="5228" w:type="dxa"/>
+          </w:tcPr>
+          <w:p>
+            <w:pPr>
+              <w:widowControl/>
+              <w:jc w:val="left"/>
+              <w:rPr>
+                <w:rFonts w:ascii="Arial" w:hAnsi="Arial" w:cs="Arial"/>
+              </w:rPr>
+            </w:pPr>
+            <w:r>
+              <w:rPr>
+                <w:rFonts w:ascii="Arial" w:hAnsi="Arial" w:cs="Arial"/>
+              </w:rPr>
+              <w:t>o</w:t>
+            </w:r>
+            <w:r>
+              <w:rPr>
+                <w:rFonts w:ascii="Arial" w:hAnsi="Arial" w:cs="Arial"/>
+              </w:rPr>
+              <w:t>utput =</w:t>
+            </w:r>
+            <w:r>
+              <w:rPr>
+                <w:rFonts w:ascii="Arial" w:hAnsi="Arial" w:cs="Arial"/>
+              </w:rPr>
+              <w:t xml:space="preserve"> 43</w:t>
+            </w:r>
+          </w:p>
+        </w:tc>
+      </w:tr>
+    </w:tbl>
+    <w:p>
+      <w:pPr>
+        <w:widowControl/>
+        <w:ind w:firstLineChars="50" w:firstLine="90"/>
+        <w:jc w:val="left"/>
         <w:rPr>
           <w:rFonts w:ascii="Arial" w:hAnsi="Arial" w:cs="Arial"/>
           <w:sz w:val="18"/>
           <w:szCs w:val="18"/>
         </w:rPr>
       </w:pPr>
-      <w:hyperlink r:id="rId36" w:history="1">
+      <w:r>
+        <w:rPr>
+          <w:rFonts w:ascii="Arial" w:hAnsi="Arial" w:cs="Arial" w:hint="eastAsia"/>
+          <w:sz w:val="18"/>
+          <w:szCs w:val="18"/>
+        </w:rPr>
+        <w:t xml:space="preserve"> </w:t>
+      </w:r>
+      <w:r>
+        <w:rPr>
+          <w:rFonts w:ascii="Arial" w:hAnsi="Arial" w:cs="Arial"/>
+          <w:sz w:val="18"/>
+          <w:szCs w:val="18"/>
+        </w:rPr>
+        <w:t xml:space="preserve">*: For each Convolution and </w:t>
+      </w:r>
+      <w:proofErr w:type="gramStart"/>
+      <w:r>
+        <w:rPr>
+          <w:rFonts w:ascii="Arial" w:hAnsi="Arial" w:cs="Arial"/>
+          <w:sz w:val="18"/>
+          <w:szCs w:val="18"/>
+        </w:rPr>
+        <w:t>Fully</w:t>
+      </w:r>
+      <w:proofErr w:type="gramEnd"/>
+      <w:r>
+        <w:rPr>
+          <w:rFonts w:ascii="Arial" w:hAnsi="Arial" w:cs="Arial"/>
+          <w:sz w:val="18"/>
+          <w:szCs w:val="18"/>
+        </w:rPr>
+        <w:t xml:space="preserve"> connected, I used the same parameter: </w:t>
+      </w:r>
+      <w:r>
+        <w:rPr>
+          <w:rFonts w:ascii="Arial" w:hAnsi="Arial" w:cs="Arial"/>
+          <w:sz w:val="18"/>
+          <w:szCs w:val="18"/>
+        </w:rPr>
+        <w:t xml:space="preserve">Mean=0, </w:t>
+      </w:r>
+      <w:proofErr w:type="spellStart"/>
+      <w:r>
+        <w:rPr>
+          <w:rFonts w:ascii="Arial" w:hAnsi="Arial" w:cs="Arial"/>
+          <w:sz w:val="18"/>
+          <w:szCs w:val="18"/>
+        </w:rPr>
+        <w:t>stddev</w:t>
+      </w:r>
+      <w:proofErr w:type="spellEnd"/>
+      <w:r>
+        <w:rPr>
+          <w:rFonts w:ascii="Arial" w:hAnsi="Arial" w:cs="Arial" w:hint="eastAsia"/>
+          <w:sz w:val="18"/>
+          <w:szCs w:val="18"/>
+        </w:rPr>
+        <w:t>=</w:t>
+      </w:r>
+      <w:r>
+        <w:rPr>
+          <w:rFonts w:ascii="Arial" w:hAnsi="Arial" w:cs="Arial"/>
+          <w:sz w:val="18"/>
+          <w:szCs w:val="18"/>
+        </w:rPr>
+        <w:t>0.1</w:t>
+      </w:r>
+    </w:p>
+    <w:p>
+      <w:pPr>
+        <w:widowControl/>
+        <w:jc w:val="left"/>
+        <w:rPr>
+          <w:rFonts w:ascii="Arial" w:hAnsi="Arial" w:cs="Arial"/>
+        </w:rPr>
+      </w:pPr>
+    </w:p>
+    <w:p>
+      <w:pPr>
+        <w:widowControl/>
+        <w:jc w:val="left"/>
+        <w:rPr>
+          <w:rFonts w:ascii="Arial" w:hAnsi="Arial" w:cs="Arial" w:hint="eastAsia"/>
+          <w:b/>
+          <w:u w:val="single"/>
+        </w:rPr>
+      </w:pPr>
+      <w:r>
+        <w:rPr>
+          <w:rFonts w:ascii="Arial" w:hAnsi="Arial" w:cs="Arial" w:hint="eastAsia"/>
+          <w:b/>
+          <w:u w:val="single"/>
+        </w:rPr>
+        <w:t>(</w:t>
+      </w:r>
+      <w:r>
+        <w:rPr>
+          <w:rFonts w:ascii="Arial" w:hAnsi="Arial" w:cs="Arial"/>
+          <w:b/>
+          <w:u w:val="single"/>
+        </w:rPr>
+        <w:t>2) How the model was trained</w:t>
+      </w:r>
+    </w:p>
+    <w:p>
+      <w:pPr>
+        <w:widowControl/>
+        <w:jc w:val="left"/>
+        <w:rPr>
+          <w:rFonts w:ascii="Arial" w:hAnsi="Arial" w:cs="Arial"/>
+        </w:rPr>
+      </w:pPr>
+      <w:r>
+        <w:rPr>
+          <w:rFonts w:ascii="Arial" w:hAnsi="Arial" w:cs="Arial"/>
+        </w:rPr>
+        <w:t>To train this model, I used the</w:t>
+      </w:r>
+      <w:r>
+        <w:rPr>
+          <w:rFonts w:ascii="Arial" w:hAnsi="Arial" w:cs="Arial" w:hint="eastAsia"/>
+        </w:rPr>
+        <w:t xml:space="preserve"> </w:t>
+      </w:r>
+      <w:r>
+        <w:rPr>
+          <w:rFonts w:ascii="Arial" w:hAnsi="Arial" w:cs="Arial"/>
+        </w:rPr>
+        <w:t>“</w:t>
+      </w:r>
+      <w:r>
+        <w:rPr>
+          <w:rFonts w:ascii="Arial" w:hAnsi="Arial" w:cs="Arial"/>
+          <w:b/>
+          <w:u w:val="single"/>
+        </w:rPr>
+        <w:t>Adam Optimizer</w:t>
+      </w:r>
+      <w:r>
+        <w:rPr>
+          <w:rFonts w:ascii="Arial" w:hAnsi="Arial" w:cs="Arial"/>
+        </w:rPr>
+        <w:t>”.</w:t>
+      </w:r>
+    </w:p>
+    <w:p>
+      <w:pPr>
+        <w:widowControl/>
+        <w:jc w:val="left"/>
+        <w:rPr>
+          <w:rFonts w:ascii="Arial" w:hAnsi="Arial" w:cs="Arial" w:hint="eastAsia"/>
+        </w:rPr>
+      </w:pPr>
+      <w:r>
+        <w:rPr>
+          <w:rFonts w:ascii="Arial" w:hAnsi="Arial" w:cs="Arial"/>
+        </w:rPr>
+        <w:t>At first,</w:t>
+      </w:r>
+      <w:r>
+        <w:rPr>
+          <w:rFonts w:ascii="Arial" w:hAnsi="Arial" w:cs="Arial"/>
+        </w:rPr>
+        <w:t xml:space="preserve"> I used the same parameters as the Lesson shown in below.</w:t>
+      </w:r>
+    </w:p>
+    <w:p>
+      <w:pPr>
+        <w:pStyle w:val="a3"/>
+        <w:widowControl/>
+        <w:numPr>
+          <w:ilvl w:val="0"/>
+          <w:numId w:val="9"/>
+        </w:numPr>
+        <w:ind w:leftChars="0"/>
+        <w:jc w:val="left"/>
+        <w:rPr>
+          <w:rFonts w:ascii="Arial" w:hAnsi="Arial" w:cs="Arial"/>
+        </w:rPr>
+      </w:pPr>
+      <w:r>
+        <w:rPr>
+          <w:rFonts w:ascii="Arial" w:hAnsi="Arial" w:cs="Arial"/>
+        </w:rPr>
+        <w:t>Batch size:</w:t>
+      </w:r>
+      <w:r>
+        <w:rPr>
+          <w:rFonts w:ascii="Arial" w:hAnsi="Arial" w:cs="Arial"/>
+        </w:rPr>
+        <w:tab/>
+      </w:r>
+      <w:r>
+        <w:rPr>
+          <w:rFonts w:ascii="Arial" w:hAnsi="Arial" w:cs="Arial"/>
+        </w:rPr>
+        <w:tab/>
+        <w:t>128</w:t>
+      </w:r>
+    </w:p>
+    <w:p>
+      <w:pPr>
+        <w:pStyle w:val="a3"/>
+        <w:widowControl/>
+        <w:numPr>
+          <w:ilvl w:val="0"/>
+          <w:numId w:val="9"/>
+        </w:numPr>
+        <w:ind w:leftChars="0"/>
+        <w:jc w:val="left"/>
+        <w:rPr>
+          <w:rFonts w:ascii="Arial" w:hAnsi="Arial" w:cs="Arial"/>
+        </w:rPr>
+      </w:pPr>
+      <w:r>
+        <w:rPr>
+          <w:rFonts w:ascii="Arial" w:hAnsi="Arial" w:cs="Arial"/>
+        </w:rPr>
+        <w:t>Number of epochs:</w:t>
+      </w:r>
+      <w:r>
+        <w:rPr>
+          <w:rFonts w:ascii="Arial" w:hAnsi="Arial" w:cs="Arial"/>
+        </w:rPr>
+        <w:tab/>
+        <w:t>10</w:t>
+      </w:r>
+    </w:p>
+    <w:p>
+      <w:pPr>
+        <w:pStyle w:val="a3"/>
+        <w:widowControl/>
+        <w:numPr>
+          <w:ilvl w:val="0"/>
+          <w:numId w:val="9"/>
+        </w:numPr>
+        <w:ind w:leftChars="0"/>
+        <w:jc w:val="left"/>
+        <w:rPr>
+          <w:rFonts w:ascii="Arial" w:hAnsi="Arial" w:cs="Arial" w:hint="eastAsia"/>
+        </w:rPr>
+      </w:pPr>
+      <w:r>
+        <w:rPr>
+          <w:rFonts w:ascii="Arial" w:hAnsi="Arial" w:cs="Arial"/>
+        </w:rPr>
+        <w:t>Learning rate:</w:t>
+      </w:r>
+      <w:r>
+        <w:rPr>
+          <w:rFonts w:ascii="Arial" w:hAnsi="Arial" w:cs="Arial"/>
+        </w:rPr>
+        <w:tab/>
+      </w:r>
+      <w:r>
+        <w:rPr>
+          <w:rFonts w:ascii="Arial" w:hAnsi="Arial" w:cs="Arial"/>
+        </w:rPr>
+        <w:tab/>
+        <w:t>0.001</w:t>
+      </w:r>
+    </w:p>
+    <w:p>
+      <w:pPr>
+        <w:widowControl/>
+        <w:jc w:val="left"/>
+        <w:rPr>
+          <w:rFonts w:ascii="Arial" w:hAnsi="Arial" w:cs="Arial"/>
+        </w:rPr>
+      </w:pPr>
+    </w:p>
+    <w:p>
+      <w:pPr>
+        <w:widowControl/>
+        <w:jc w:val="left"/>
+        <w:rPr>
+          <w:rFonts w:ascii="Arial" w:hAnsi="Arial" w:cs="Arial"/>
+        </w:rPr>
+      </w:pPr>
+    </w:p>
+    <w:p>
+      <w:pPr>
+        <w:widowControl/>
+        <w:jc w:val="left"/>
+        <w:rPr>
+          <w:rFonts w:ascii="Arial" w:hAnsi="Arial" w:cs="Arial"/>
+        </w:rPr>
+      </w:pPr>
+    </w:p>
+    <w:p>
+      <w:pPr>
+        <w:widowControl/>
+        <w:jc w:val="left"/>
+        <w:rPr>
+          <w:rFonts w:ascii="Arial" w:hAnsi="Arial" w:cs="Arial"/>
+        </w:rPr>
+      </w:pPr>
+    </w:p>
+    <w:p>
+      <w:pPr>
+        <w:widowControl/>
+        <w:jc w:val="left"/>
+        <w:rPr>
+          <w:rFonts w:ascii="Arial" w:hAnsi="Arial" w:cs="Arial"/>
+        </w:rPr>
+      </w:pPr>
+    </w:p>
+    <w:p>
+      <w:pPr>
+        <w:widowControl/>
+        <w:jc w:val="left"/>
+        <w:rPr>
+          <w:rFonts w:ascii="Arial" w:hAnsi="Arial" w:cs="Arial" w:hint="eastAsia"/>
+          <w:b/>
+          <w:u w:val="single"/>
+        </w:rPr>
+      </w:pPr>
+      <w:r>
+        <w:rPr>
+          <w:rFonts w:ascii="Arial" w:hAnsi="Arial" w:cs="Arial" w:hint="eastAsia"/>
+          <w:b/>
+          <w:u w:val="single"/>
+        </w:rPr>
+        <w:lastRenderedPageBreak/>
+        <w:t>(</w:t>
+      </w:r>
+      <w:r>
+        <w:rPr>
+          <w:rFonts w:ascii="Arial" w:hAnsi="Arial" w:cs="Arial"/>
+          <w:b/>
+          <w:u w:val="single"/>
+        </w:rPr>
+        <w:t>3)</w:t>
+      </w:r>
+      <w:r>
+        <w:rPr>
+          <w:rFonts w:ascii="Arial" w:hAnsi="Arial" w:cs="Arial"/>
+          <w:b/>
+          <w:u w:val="single"/>
+        </w:rPr>
+        <w:t xml:space="preserve"> A</w:t>
+      </w:r>
+      <w:r>
+        <w:rPr>
+          <w:rFonts w:ascii="Arial" w:hAnsi="Arial" w:cs="Arial"/>
+          <w:b/>
+          <w:u w:val="single"/>
+        </w:rPr>
+        <w:t>pproach to find</w:t>
+      </w:r>
+      <w:r>
+        <w:rPr>
+          <w:rFonts w:ascii="Arial" w:hAnsi="Arial" w:cs="Arial"/>
+          <w:b/>
+          <w:u w:val="single"/>
+        </w:rPr>
+        <w:t xml:space="preserve"> a solution</w:t>
+      </w:r>
+    </w:p>
+    <w:p>
+      <w:pPr>
+        <w:rPr>
+          <w:rFonts w:ascii="Arial" w:hAnsi="Arial" w:cs="Arial"/>
+          <w:b/>
+          <w:u w:val="single"/>
+        </w:rPr>
+      </w:pPr>
+      <w:r>
+        <w:rPr>
+          <w:rFonts w:ascii="Arial" w:hAnsi="Arial" w:cs="Arial" w:hint="eastAsia"/>
+          <w:b/>
+          <w:u w:val="single"/>
+        </w:rPr>
+        <w:t>(</w:t>
+      </w:r>
+      <w:r>
+        <w:rPr>
+          <w:rFonts w:ascii="Arial" w:hAnsi="Arial" w:cs="Arial"/>
+          <w:b/>
+          <w:u w:val="single"/>
+        </w:rPr>
+        <w:t>a) Choice of architecture</w:t>
+      </w:r>
+    </w:p>
+    <w:p>
+      <w:pPr>
+        <w:rPr>
+          <w:rFonts w:ascii="Arial" w:hAnsi="Arial" w:cs="Arial"/>
+        </w:rPr>
+      </w:pPr>
+      <w:r>
+        <w:rPr>
+          <w:rFonts w:ascii="Arial" w:hAnsi="Arial" w:cs="Arial" w:hint="eastAsia"/>
+        </w:rPr>
+        <w:t>A</w:t>
+      </w:r>
+      <w:r>
+        <w:rPr>
+          <w:rFonts w:ascii="Arial" w:hAnsi="Arial" w:cs="Arial"/>
+        </w:rPr>
+        <w:t>s shown in the previous page, I chose LeNet</w:t>
+      </w:r>
+      <w:r>
+        <w:rPr>
+          <w:rFonts w:ascii="Arial" w:hAnsi="Arial" w:cs="Arial"/>
+        </w:rPr>
+        <w:t>-5 as the original model</w:t>
+      </w:r>
+      <w:r>
+        <w:rPr>
+          <w:rFonts w:ascii="Arial" w:hAnsi="Arial" w:cs="Arial"/>
+        </w:rPr>
+        <w:t>.</w:t>
+      </w:r>
+    </w:p>
+    <w:p>
+      <w:pPr>
+        <w:rPr>
+          <w:rFonts w:ascii="Arial" w:hAnsi="Arial" w:cs="Arial"/>
+        </w:rPr>
+      </w:pPr>
+      <w:r>
+        <w:rPr>
+          <w:rFonts w:ascii="Arial" w:hAnsi="Arial" w:cs="Arial"/>
+        </w:rPr>
+        <w:t xml:space="preserve">In the paper </w:t>
+      </w:r>
+      <w:r>
+        <w:rPr>
+          <w:rFonts w:ascii="Arial" w:hAnsi="Arial" w:cs="Arial"/>
+        </w:rPr>
+        <w:t>i</w:t>
+      </w:r>
+      <w:r>
+        <w:rPr>
+          <w:rFonts w:ascii="Arial" w:hAnsi="Arial" w:cs="Arial"/>
+        </w:rPr>
+        <w:t>t</w:t>
+      </w:r>
+      <w:r>
+        <w:rPr>
+          <w:rFonts w:ascii="Arial" w:hAnsi="Arial" w:cs="Arial"/>
+        </w:rPr>
+        <w:t xml:space="preserve"> was used to classify characters, but I though it can be used to classify </w:t>
+      </w:r>
+      <w:r>
+        <w:rPr>
+          <w:rFonts w:ascii="Arial" w:hAnsi="Arial" w:cs="Arial"/>
+        </w:rPr>
+        <w:t>Traffic Sign</w:t>
+      </w:r>
+      <w:r>
+        <w:rPr>
+          <w:rFonts w:ascii="Arial" w:hAnsi="Arial" w:cs="Arial"/>
+        </w:rPr>
+        <w:t xml:space="preserve"> images by the following reasons:</w:t>
+      </w:r>
+    </w:p>
+    <w:p>
+      <w:pPr>
+        <w:pStyle w:val="a3"/>
+        <w:numPr>
+          <w:ilvl w:val="0"/>
+          <w:numId w:val="11"/>
+        </w:numPr>
+        <w:ind w:leftChars="0"/>
+        <w:rPr>
+          <w:rFonts w:ascii="Arial" w:hAnsi="Arial" w:cs="Arial"/>
+        </w:rPr>
+      </w:pPr>
+      <w:r>
+        <w:rPr>
+          <w:rFonts w:ascii="Arial" w:hAnsi="Arial" w:cs="Arial"/>
+        </w:rPr>
+        <w:t>LeNet-5</w:t>
+      </w:r>
+      <w:r>
+        <w:rPr>
+          <w:rFonts w:ascii="Arial" w:hAnsi="Arial" w:cs="Arial"/>
+        </w:rPr>
+        <w:t xml:space="preserve"> is the basic Convolutional Neural Network, which was referred </w:t>
+      </w:r>
+      <w:r>
+        <w:rPr>
+          <w:rFonts w:ascii="Arial" w:hAnsi="Arial" w:cs="Arial"/>
+        </w:rPr>
+        <w:t xml:space="preserve">and arranged </w:t>
+      </w:r>
+      <w:r>
+        <w:rPr>
+          <w:rFonts w:ascii="Arial" w:hAnsi="Arial" w:cs="Arial"/>
+        </w:rPr>
+        <w:t xml:space="preserve">by </w:t>
+      </w:r>
+      <w:r>
+        <w:rPr>
+          <w:rFonts w:ascii="Arial" w:hAnsi="Arial" w:cs="Arial"/>
+        </w:rPr>
+        <w:t>many</w:t>
+      </w:r>
+      <w:r>
+        <w:rPr>
+          <w:rFonts w:ascii="Arial" w:hAnsi="Arial" w:cs="Arial"/>
+        </w:rPr>
+        <w:t xml:space="preserve"> people to classify more complex images.</w:t>
+      </w:r>
+    </w:p>
+    <w:p>
+      <w:pPr>
+        <w:pStyle w:val="a3"/>
+        <w:numPr>
+          <w:ilvl w:val="0"/>
+          <w:numId w:val="11"/>
+        </w:numPr>
+        <w:ind w:leftChars="0"/>
+        <w:rPr>
+          <w:rFonts w:ascii="Arial" w:hAnsi="Arial" w:cs="Arial"/>
+        </w:rPr>
+      </w:pPr>
+      <w:r>
+        <w:rPr>
+          <w:rFonts w:ascii="Arial" w:hAnsi="Arial" w:cs="Arial"/>
+        </w:rPr>
+        <w:t>It deal</w:t>
+      </w:r>
+      <w:r>
+        <w:rPr>
+          <w:rFonts w:ascii="Arial" w:hAnsi="Arial" w:cs="Arial"/>
+        </w:rPr>
+        <w:t>s</w:t>
+      </w:r>
+      <w:r>
+        <w:rPr>
+          <w:rFonts w:ascii="Arial" w:hAnsi="Arial" w:cs="Arial"/>
+        </w:rPr>
+        <w:t xml:space="preserve"> w</w:t>
+      </w:r>
+      <w:r>
+        <w:rPr>
+          <w:rFonts w:ascii="Arial" w:hAnsi="Arial" w:cs="Arial"/>
+        </w:rPr>
+        <w:t xml:space="preserve">ith </w:t>
+      </w:r>
+      <w:r>
+        <w:rPr>
+          <w:rFonts w:ascii="Arial" w:hAnsi="Arial" w:cs="Arial"/>
+        </w:rPr>
+        <w:t xml:space="preserve">input </w:t>
+      </w:r>
+      <w:r>
+        <w:rPr>
+          <w:rFonts w:ascii="Arial" w:hAnsi="Arial" w:cs="Arial"/>
+        </w:rPr>
+        <w:t>images with 32x32 size</w:t>
+      </w:r>
+      <w:r>
+        <w:rPr>
+          <w:rFonts w:ascii="Arial" w:hAnsi="Arial" w:cs="Arial"/>
+        </w:rPr>
+        <w:t xml:space="preserve">, which </w:t>
+      </w:r>
+      <w:r>
+        <w:rPr>
+          <w:rFonts w:ascii="Arial" w:hAnsi="Arial" w:cs="Arial"/>
+        </w:rPr>
+        <w:t>is</w:t>
+      </w:r>
+      <w:r>
+        <w:rPr>
+          <w:rFonts w:ascii="Arial" w:hAnsi="Arial" w:cs="Arial"/>
+        </w:rPr>
+        <w:t xml:space="preserve"> </w:t>
+      </w:r>
+      <w:r>
+        <w:rPr>
+          <w:rFonts w:ascii="Arial" w:hAnsi="Arial" w:cs="Arial"/>
+        </w:rPr>
+        <w:t>good</w:t>
+      </w:r>
+      <w:r>
+        <w:rPr>
+          <w:rFonts w:ascii="Arial" w:hAnsi="Arial" w:cs="Arial"/>
+        </w:rPr>
+        <w:t xml:space="preserve"> size</w:t>
+      </w:r>
+      <w:r>
+        <w:rPr>
+          <w:rFonts w:ascii="Arial" w:hAnsi="Arial" w:cs="Arial"/>
+        </w:rPr>
+        <w:t xml:space="preserve"> for </w:t>
+      </w:r>
+      <w:r>
+        <w:rPr>
+          <w:rFonts w:ascii="Arial" w:hAnsi="Arial" w:cs="Arial"/>
+        </w:rPr>
+        <w:t>Traffic Sign images.</w:t>
+      </w:r>
+    </w:p>
+    <w:p>
+      <w:pPr>
+        <w:rPr>
+          <w:rFonts w:ascii="Arial" w:hAnsi="Arial" w:cs="Arial" w:hint="eastAsia"/>
+        </w:rPr>
+      </w:pPr>
+    </w:p>
+    <w:p>
+      <w:pPr>
+        <w:rPr>
+          <w:rFonts w:ascii="Arial" w:hAnsi="Arial" w:cs="Arial" w:hint="eastAsia"/>
+          <w:b/>
+          <w:u w:val="single"/>
+        </w:rPr>
+      </w:pPr>
+      <w:r>
+        <w:rPr>
+          <w:rFonts w:ascii="Arial" w:hAnsi="Arial" w:cs="Arial" w:hint="eastAsia"/>
+          <w:b/>
+          <w:u w:val="single"/>
+        </w:rPr>
+        <w:t>(</w:t>
+      </w:r>
+      <w:r>
+        <w:rPr>
+          <w:rFonts w:ascii="Arial" w:hAnsi="Arial" w:cs="Arial"/>
+          <w:b/>
+          <w:u w:val="single"/>
+        </w:rPr>
+        <w:t>b) Approach and results</w:t>
+      </w:r>
+    </w:p>
+    <w:p>
+      <w:pPr>
+        <w:rPr>
+          <w:rFonts w:ascii="Arial" w:hAnsi="Arial" w:cs="Arial"/>
+        </w:rPr>
+      </w:pPr>
+      <w:r>
+        <w:rPr>
+          <w:rFonts w:ascii="Arial" w:hAnsi="Arial" w:cs="Arial"/>
+        </w:rPr>
+        <w:t xml:space="preserve">To check which item works well, </w:t>
+      </w:r>
+      <w:r>
+        <w:rPr>
+          <w:rFonts w:ascii="Arial" w:hAnsi="Arial" w:cs="Arial"/>
+        </w:rPr>
+        <w:t xml:space="preserve">I ran training every time </w:t>
+      </w:r>
+      <w:r>
+        <w:rPr>
+          <w:rFonts w:ascii="Arial" w:hAnsi="Arial" w:cs="Arial"/>
+        </w:rPr>
+        <w:t xml:space="preserve">for </w:t>
+      </w:r>
+      <w:r>
+        <w:rPr>
+          <w:rFonts w:ascii="Arial" w:hAnsi="Arial" w:cs="Arial"/>
+        </w:rPr>
+        <w:t>each item.</w:t>
+      </w:r>
+    </w:p>
+    <w:tbl>
+      <w:tblPr>
+        <w:tblStyle w:val="a6"/>
+        <w:tblW w:w="0" w:type="auto"/>
+        <w:tblLook w:val="04A0" w:firstRow="1" w:lastRow="0" w:firstColumn="1" w:lastColumn="0" w:noHBand="0" w:noVBand="1"/>
+      </w:tblPr>
+      <w:tblGrid>
+        <w:gridCol w:w="1980"/>
+        <w:gridCol w:w="1276"/>
+        <w:gridCol w:w="1134"/>
+        <w:gridCol w:w="5933"/>
+      </w:tblGrid>
+      <w:tr>
+        <w:trPr>
+          <w:trHeight w:val="277"/>
+        </w:trPr>
+        <w:tc>
+          <w:tcPr>
+            <w:tcW w:w="1980" w:type="dxa"/>
+            <w:vMerge w:val="restart"/>
+            <w:shd w:val="clear" w:color="auto" w:fill="FFF2CC" w:themeFill="accent4" w:themeFillTint="33"/>
+          </w:tcPr>
+          <w:p>
+            <w:pPr>
+              <w:jc w:val="center"/>
+              <w:rPr>
+                <w:rFonts w:ascii="Arial" w:hAnsi="Arial" w:cs="Arial"/>
+              </w:rPr>
+            </w:pPr>
+            <w:r>
+              <w:rPr>
+                <w:rFonts w:ascii="Arial" w:hAnsi="Arial" w:cs="Arial" w:hint="eastAsia"/>
+              </w:rPr>
+              <w:t>C</w:t>
+            </w:r>
+            <w:r>
+              <w:rPr>
+                <w:rFonts w:ascii="Arial" w:hAnsi="Arial" w:cs="Arial"/>
+              </w:rPr>
+              <w:t>heck item</w:t>
+            </w:r>
+          </w:p>
+        </w:tc>
+        <w:tc>
+          <w:tcPr>
+            <w:tcW w:w="2410" w:type="dxa"/>
+            <w:gridSpan w:val="2"/>
+            <w:shd w:val="clear" w:color="auto" w:fill="FFF2CC" w:themeFill="accent4" w:themeFillTint="33"/>
+          </w:tcPr>
+          <w:p>
+            <w:pPr>
+              <w:jc w:val="center"/>
+              <w:rPr>
+                <w:rFonts w:ascii="Arial" w:hAnsi="Arial" w:cs="Arial"/>
+              </w:rPr>
+            </w:pPr>
+            <w:r>
+              <w:rPr>
+                <w:rFonts w:ascii="Arial" w:hAnsi="Arial" w:cs="Arial"/>
+              </w:rPr>
+              <w:t>Accuracy</w:t>
+            </w:r>
+          </w:p>
+        </w:tc>
+        <w:tc>
+          <w:tcPr>
+            <w:tcW w:w="5933" w:type="dxa"/>
+            <w:vMerge w:val="restart"/>
+            <w:shd w:val="clear" w:color="auto" w:fill="FFF2CC" w:themeFill="accent4" w:themeFillTint="33"/>
+          </w:tcPr>
+          <w:p>
+            <w:pPr>
+              <w:jc w:val="center"/>
+              <w:rPr>
+                <w:rFonts w:ascii="Arial" w:hAnsi="Arial" w:cs="Arial" w:hint="eastAsia"/>
+              </w:rPr>
+            </w:pPr>
+            <w:r>
+              <w:rPr>
+                <w:rFonts w:ascii="Arial" w:hAnsi="Arial" w:cs="Arial" w:hint="eastAsia"/>
+              </w:rPr>
+              <w:t>C</w:t>
+            </w:r>
+            <w:r>
+              <w:rPr>
+                <w:rFonts w:ascii="Arial" w:hAnsi="Arial" w:cs="Arial"/>
+              </w:rPr>
+              <w:t>omments</w:t>
+            </w:r>
+          </w:p>
+        </w:tc>
+      </w:tr>
+      <w:tr>
+        <w:trPr>
+          <w:trHeight w:val="277"/>
+        </w:trPr>
+        <w:tc>
+          <w:tcPr>
+            <w:tcW w:w="1980" w:type="dxa"/>
+            <w:vMerge/>
+            <w:shd w:val="clear" w:color="auto" w:fill="FFF2CC" w:themeFill="accent4" w:themeFillTint="33"/>
+          </w:tcPr>
+          <w:p>
+            <w:pPr>
+              <w:jc w:val="center"/>
+              <w:rPr>
+                <w:rFonts w:ascii="Arial" w:hAnsi="Arial" w:cs="Arial" w:hint="eastAsia"/>
+              </w:rPr>
+            </w:pPr>
+          </w:p>
+        </w:tc>
+        <w:tc>
+          <w:tcPr>
+            <w:tcW w:w="1276" w:type="dxa"/>
+            <w:shd w:val="clear" w:color="auto" w:fill="FFF2CC" w:themeFill="accent4" w:themeFillTint="33"/>
+          </w:tcPr>
+          <w:p>
+            <w:pPr>
+              <w:jc w:val="center"/>
+              <w:rPr>
+                <w:rFonts w:ascii="Arial" w:hAnsi="Arial" w:cs="Arial" w:hint="eastAsia"/>
+              </w:rPr>
+            </w:pPr>
+            <w:r>
+              <w:rPr>
+                <w:rFonts w:ascii="Arial" w:hAnsi="Arial" w:cs="Arial" w:hint="eastAsia"/>
+              </w:rPr>
+              <w:t>V</w:t>
+            </w:r>
+            <w:r>
+              <w:rPr>
+                <w:rFonts w:ascii="Arial" w:hAnsi="Arial" w:cs="Arial"/>
+              </w:rPr>
+              <w:t>alidation</w:t>
+            </w:r>
+          </w:p>
+        </w:tc>
+        <w:tc>
+          <w:tcPr>
+            <w:tcW w:w="1134" w:type="dxa"/>
+            <w:shd w:val="clear" w:color="auto" w:fill="FFF2CC" w:themeFill="accent4" w:themeFillTint="33"/>
+          </w:tcPr>
+          <w:p>
+            <w:pPr>
+              <w:jc w:val="center"/>
+              <w:rPr>
+                <w:rFonts w:ascii="Arial" w:hAnsi="Arial" w:cs="Arial" w:hint="eastAsia"/>
+              </w:rPr>
+            </w:pPr>
+            <w:r>
+              <w:rPr>
+                <w:rFonts w:ascii="Arial" w:hAnsi="Arial" w:cs="Arial" w:hint="eastAsia"/>
+              </w:rPr>
+              <w:t>T</w:t>
+            </w:r>
+            <w:r>
+              <w:rPr>
+                <w:rFonts w:ascii="Arial" w:hAnsi="Arial" w:cs="Arial"/>
+              </w:rPr>
+              <w:t>est</w:t>
+            </w:r>
+          </w:p>
+        </w:tc>
+        <w:tc>
+          <w:tcPr>
+            <w:tcW w:w="5933" w:type="dxa"/>
+            <w:vMerge/>
+            <w:shd w:val="clear" w:color="auto" w:fill="FFF2CC" w:themeFill="accent4" w:themeFillTint="33"/>
+          </w:tcPr>
+          <w:p>
+            <w:pPr>
+              <w:jc w:val="center"/>
+              <w:rPr>
+                <w:rFonts w:ascii="Arial" w:hAnsi="Arial" w:cs="Arial" w:hint="eastAsia"/>
+              </w:rPr>
+            </w:pPr>
+          </w:p>
+        </w:tc>
+      </w:tr>
+      <w:tr>
+        <w:tc>
+          <w:tcPr>
+            <w:tcW w:w="1980" w:type="dxa"/>
+          </w:tcPr>
+          <w:p>
+            <w:pPr>
+              <w:rPr>
+                <w:rFonts w:ascii="Arial" w:hAnsi="Arial" w:cs="Arial" w:hint="eastAsia"/>
+              </w:rPr>
+            </w:pPr>
+            <w:r>
+              <w:rPr>
+                <w:rFonts w:ascii="Arial" w:hAnsi="Arial" w:cs="Arial" w:hint="eastAsia"/>
+              </w:rPr>
+              <w:t>1</w:t>
+            </w:r>
+            <w:r>
+              <w:rPr>
+                <w:rFonts w:ascii="Arial" w:hAnsi="Arial" w:cs="Arial"/>
+              </w:rPr>
+              <w:t>.Default</w:t>
+            </w:r>
+          </w:p>
+        </w:tc>
+        <w:tc>
+          <w:tcPr>
+            <w:tcW w:w="1276" w:type="dxa"/>
+          </w:tcPr>
+          <w:p>
+            <w:pPr>
+              <w:jc w:val="center"/>
+              <w:rPr>
+                <w:rFonts w:ascii="Arial" w:hAnsi="Arial" w:cs="Arial"/>
+              </w:rPr>
+            </w:pPr>
+            <w:r>
+              <w:rPr>
+                <w:rFonts w:ascii="Arial" w:hAnsi="Arial" w:cs="Arial"/>
+              </w:rPr>
+              <w:t>89.2%</w:t>
+            </w:r>
+          </w:p>
+        </w:tc>
+        <w:tc>
+          <w:tcPr>
+            <w:tcW w:w="1134" w:type="dxa"/>
+          </w:tcPr>
+          <w:p>
+            <w:pPr>
+              <w:jc w:val="center"/>
+              <w:rPr>
+                <w:rFonts w:ascii="Arial" w:hAnsi="Arial" w:cs="Arial"/>
+              </w:rPr>
+            </w:pPr>
+            <w:r>
+              <w:rPr>
+                <w:rFonts w:ascii="Arial" w:hAnsi="Arial" w:cs="Arial" w:hint="eastAsia"/>
+              </w:rPr>
+              <w:t>-</w:t>
+            </w:r>
+          </w:p>
+        </w:tc>
+        <w:tc>
+          <w:tcPr>
+            <w:tcW w:w="5933" w:type="dxa"/>
+          </w:tcPr>
+          <w:p>
+            <w:pPr>
+              <w:rPr>
+                <w:rFonts w:ascii="Arial" w:hAnsi="Arial" w:cs="Arial"/>
+              </w:rPr>
+            </w:pPr>
+            <w:r>
+              <w:rPr>
+                <w:rFonts w:ascii="Arial" w:hAnsi="Arial" w:cs="Arial" w:hint="eastAsia"/>
+              </w:rPr>
+              <w:t>I</w:t>
+            </w:r>
+            <w:r>
+              <w:rPr>
+                <w:rFonts w:ascii="Arial" w:hAnsi="Arial" w:cs="Arial"/>
+              </w:rPr>
+              <w:t xml:space="preserve"> used LeNet-5 for Traffic Sign images without any change at first</w:t>
+            </w:r>
+            <w:r>
+              <w:rPr>
+                <w:rFonts w:ascii="Arial" w:hAnsi="Arial" w:cs="Arial"/>
+              </w:rPr>
+              <w:t>, and Validation Accuracy is much less than 93%.</w:t>
+            </w:r>
+          </w:p>
+        </w:tc>
+      </w:tr>
+      <w:tr>
+        <w:tc>
+          <w:tcPr>
+            <w:tcW w:w="1980" w:type="dxa"/>
+          </w:tcPr>
+          <w:p>
+            <w:pPr>
+              <w:rPr>
+                <w:rFonts w:ascii="Arial" w:hAnsi="Arial" w:cs="Arial"/>
+              </w:rPr>
+            </w:pPr>
+            <w:r>
+              <w:rPr>
+                <w:rFonts w:ascii="Arial" w:hAnsi="Arial" w:cs="Arial" w:hint="eastAsia"/>
+              </w:rPr>
+              <w:t>2</w:t>
+            </w:r>
+            <w:r>
+              <w:rPr>
+                <w:rFonts w:ascii="Arial" w:hAnsi="Arial" w:cs="Arial"/>
+              </w:rPr>
+              <w:t>.</w:t>
+            </w:r>
+            <w:r>
+              <w:rPr>
+                <w:rFonts w:ascii="Arial" w:hAnsi="Arial" w:cs="Arial"/>
+              </w:rPr>
+              <w:t>Grayscale</w:t>
+            </w:r>
+            <w:r>
+              <w:rPr>
+                <w:rFonts w:ascii="Arial" w:hAnsi="Arial" w:cs="Arial"/>
+              </w:rPr>
+              <w:t xml:space="preserve"> </w:t>
+            </w:r>
+            <w:r>
+              <w:rPr>
+                <w:rFonts w:ascii="Arial" w:hAnsi="Arial" w:cs="Arial"/>
+              </w:rPr>
+              <w:t>and</w:t>
+            </w:r>
+            <w:r>
+              <w:rPr>
+                <w:rFonts w:ascii="Arial" w:hAnsi="Arial" w:cs="Arial"/>
+              </w:rPr>
+              <w:br/>
+            </w:r>
+            <w:r>
+              <w:rPr>
+                <w:rFonts w:ascii="Arial" w:hAnsi="Arial" w:cs="Arial"/>
+              </w:rPr>
+              <w:t xml:space="preserve"> Normalization</w:t>
+            </w:r>
+          </w:p>
+        </w:tc>
+        <w:tc>
+          <w:tcPr>
+            <w:tcW w:w="1276" w:type="dxa"/>
+          </w:tcPr>
+          <w:p>
+            <w:pPr>
+              <w:jc w:val="center"/>
+              <w:rPr>
+                <w:rFonts w:ascii="Arial" w:hAnsi="Arial" w:cs="Arial"/>
+              </w:rPr>
+            </w:pPr>
+            <w:r>
+              <w:rPr>
+                <w:rFonts w:ascii="Arial" w:hAnsi="Arial" w:cs="Arial" w:hint="eastAsia"/>
+              </w:rPr>
+              <w:t>9</w:t>
+            </w:r>
+            <w:r>
+              <w:rPr>
+                <w:rFonts w:ascii="Arial" w:hAnsi="Arial" w:cs="Arial"/>
+              </w:rPr>
+              <w:t>2.5%</w:t>
+            </w:r>
+          </w:p>
+        </w:tc>
+        <w:tc>
+          <w:tcPr>
+            <w:tcW w:w="1134" w:type="dxa"/>
+          </w:tcPr>
+          <w:p>
+            <w:pPr>
+              <w:jc w:val="center"/>
+              <w:rPr>
+                <w:rFonts w:ascii="Arial" w:hAnsi="Arial" w:cs="Arial"/>
+              </w:rPr>
+            </w:pPr>
+            <w:r>
+              <w:rPr>
+                <w:rFonts w:ascii="Arial" w:hAnsi="Arial" w:cs="Arial" w:hint="eastAsia"/>
+              </w:rPr>
+              <w:t>-</w:t>
+            </w:r>
+          </w:p>
+        </w:tc>
+        <w:tc>
+          <w:tcPr>
+            <w:tcW w:w="5933" w:type="dxa"/>
+          </w:tcPr>
+          <w:p>
+            <w:pPr>
+              <w:rPr>
+                <w:rFonts w:ascii="Arial" w:hAnsi="Arial" w:cs="Arial"/>
+              </w:rPr>
+            </w:pPr>
+            <w:r>
+              <w:rPr>
+                <w:rFonts w:ascii="Arial" w:hAnsi="Arial" w:cs="Arial"/>
+              </w:rPr>
+              <w:t xml:space="preserve">When I saw </w:t>
+            </w:r>
+            <w:r>
+              <w:rPr>
+                <w:rFonts w:ascii="Arial" w:hAnsi="Arial" w:cs="Arial"/>
+              </w:rPr>
+              <w:t>the</w:t>
+            </w:r>
+            <w:r>
+              <w:rPr>
+                <w:rFonts w:ascii="Arial" w:hAnsi="Arial" w:cs="Arial"/>
+              </w:rPr>
+              <w:t xml:space="preserve"> examples of Traffic Sign images</w:t>
+            </w:r>
+            <w:r>
+              <w:rPr>
+                <w:rFonts w:ascii="Arial" w:hAnsi="Arial" w:cs="Arial"/>
+              </w:rPr>
+              <w:t xml:space="preserve"> in page 4</w:t>
+            </w:r>
+            <w:r>
+              <w:rPr>
+                <w:rFonts w:ascii="Arial" w:hAnsi="Arial" w:cs="Arial"/>
+              </w:rPr>
+              <w:t>,</w:t>
+            </w:r>
+            <w:r>
+              <w:rPr>
+                <w:rFonts w:ascii="Arial" w:hAnsi="Arial" w:cs="Arial"/>
+              </w:rPr>
+              <w:br/>
+            </w:r>
+            <w:r>
+              <w:rPr>
+                <w:rFonts w:ascii="Arial" w:hAnsi="Arial" w:cs="Arial"/>
+              </w:rPr>
+              <w:t xml:space="preserve">there are </w:t>
+            </w:r>
+            <w:r>
+              <w:rPr>
+                <w:rFonts w:ascii="Arial" w:hAnsi="Arial" w:cs="Arial"/>
+              </w:rPr>
+              <w:t>many</w:t>
+            </w:r>
+            <w:r>
+              <w:rPr>
+                <w:rFonts w:ascii="Arial" w:hAnsi="Arial" w:cs="Arial"/>
+              </w:rPr>
+              <w:t xml:space="preserve"> images whose color are dark</w:t>
+            </w:r>
+            <w:r>
+              <w:rPr>
+                <w:rFonts w:ascii="Arial" w:hAnsi="Arial" w:cs="Arial"/>
+              </w:rPr>
+              <w:t xml:space="preserve"> and difficult to identify only by color</w:t>
+            </w:r>
+            <w:r>
+              <w:rPr>
+                <w:rFonts w:ascii="Arial" w:hAnsi="Arial" w:cs="Arial"/>
+              </w:rPr>
+              <w:t>. On the contrary,</w:t>
+            </w:r>
+            <w:r>
+              <w:rPr>
+                <w:rFonts w:ascii="Arial" w:hAnsi="Arial" w:cs="Arial"/>
+              </w:rPr>
+              <w:t xml:space="preserve"> shape of image looks important to classify each sign.</w:t>
+            </w:r>
+          </w:p>
+          <w:p>
+            <w:pPr>
+              <w:rPr>
+                <w:rFonts w:ascii="Arial" w:hAnsi="Arial" w:cs="Arial"/>
+              </w:rPr>
+            </w:pPr>
+            <w:r>
+              <w:rPr>
+                <w:rFonts w:ascii="Arial" w:hAnsi="Arial" w:cs="Arial"/>
+              </w:rPr>
+              <w:t xml:space="preserve">I applied </w:t>
+            </w:r>
+            <w:r>
+              <w:rPr>
+                <w:rFonts w:ascii="Arial" w:hAnsi="Arial" w:cs="Arial"/>
+              </w:rPr>
+              <w:t>Grayscale and Normalization</w:t>
+            </w:r>
+            <w:r>
+              <w:rPr>
+                <w:rFonts w:ascii="Arial" w:hAnsi="Arial" w:cs="Arial"/>
+              </w:rPr>
+              <w:t xml:space="preserve"> to Traffic Sign images and accuracy improved</w:t>
+            </w:r>
+            <w:r>
+              <w:rPr>
+                <w:rFonts w:ascii="Arial" w:hAnsi="Arial" w:cs="Arial"/>
+              </w:rPr>
+              <w:t xml:space="preserve"> </w:t>
+            </w:r>
+            <w:r>
+              <w:rPr>
+                <w:rFonts w:ascii="Arial" w:hAnsi="Arial" w:cs="Arial"/>
+              </w:rPr>
+              <w:t xml:space="preserve">a lot </w:t>
+            </w:r>
+            <w:r>
+              <w:rPr>
+                <w:rFonts w:ascii="Arial" w:hAnsi="Arial" w:cs="Arial"/>
+              </w:rPr>
+              <w:t xml:space="preserve">as I </w:t>
+            </w:r>
+            <w:r>
+              <w:rPr>
+                <w:rFonts w:ascii="Arial" w:hAnsi="Arial" w:cs="Arial"/>
+              </w:rPr>
+              <w:t>assumed</w:t>
+            </w:r>
+            <w:r>
+              <w:rPr>
+                <w:rFonts w:ascii="Arial" w:hAnsi="Arial" w:cs="Arial"/>
+              </w:rPr>
+              <w:t>.</w:t>
+            </w:r>
+          </w:p>
+          <w:p>
+            <w:pPr>
+              <w:rPr>
+                <w:rFonts w:ascii="Arial" w:hAnsi="Arial" w:cs="Arial"/>
+              </w:rPr>
+            </w:pPr>
+            <w:r>
+              <w:rPr>
+                <w:rFonts w:ascii="Arial" w:hAnsi="Arial" w:cs="Arial"/>
+              </w:rPr>
+              <w:t>However,</w:t>
+            </w:r>
+            <w:r>
+              <w:rPr>
+                <w:rFonts w:ascii="Arial" w:hAnsi="Arial" w:cs="Arial"/>
+              </w:rPr>
+              <w:t xml:space="preserve"> it’s not good enough.</w:t>
+            </w:r>
+          </w:p>
+        </w:tc>
+      </w:tr>
+      <w:tr>
+        <w:tc>
+          <w:tcPr>
+            <w:tcW w:w="1980" w:type="dxa"/>
+          </w:tcPr>
+          <w:p>
+            <w:pPr>
+              <w:rPr>
+                <w:rFonts w:ascii="Arial" w:hAnsi="Arial" w:cs="Arial"/>
+              </w:rPr>
+            </w:pPr>
+            <w:r>
+              <w:rPr>
+                <w:rFonts w:ascii="Arial" w:hAnsi="Arial" w:cs="Arial" w:hint="eastAsia"/>
+              </w:rPr>
+              <w:t>3</w:t>
+            </w:r>
+            <w:r>
+              <w:rPr>
+                <w:rFonts w:ascii="Arial" w:hAnsi="Arial" w:cs="Arial"/>
+              </w:rPr>
+              <w:t>.</w:t>
+            </w:r>
+            <w:r>
+              <w:rPr>
+                <w:rFonts w:ascii="Arial" w:hAnsi="Arial" w:cs="Arial"/>
+              </w:rPr>
+              <w:t>Rotate</w:t>
+            </w:r>
+            <w:r>
+              <w:rPr>
+                <w:rFonts w:ascii="Arial" w:hAnsi="Arial" w:cs="Arial"/>
+              </w:rPr>
+              <w:br/>
+              <w:t xml:space="preserve"> (+15/-15 degree)</w:t>
+            </w:r>
+          </w:p>
+        </w:tc>
+        <w:tc>
+          <w:tcPr>
+            <w:tcW w:w="1276" w:type="dxa"/>
+          </w:tcPr>
+          <w:p>
+            <w:pPr>
+              <w:jc w:val="center"/>
+              <w:rPr>
+                <w:rFonts w:ascii="Arial" w:hAnsi="Arial" w:cs="Arial"/>
+              </w:rPr>
+            </w:pPr>
+            <w:r>
+              <w:rPr>
+                <w:rFonts w:ascii="Arial" w:hAnsi="Arial" w:cs="Arial" w:hint="eastAsia"/>
+              </w:rPr>
+              <w:t>9</w:t>
+            </w:r>
+            <w:r>
+              <w:rPr>
+                <w:rFonts w:ascii="Arial" w:hAnsi="Arial" w:cs="Arial"/>
+              </w:rPr>
+              <w:t>3.7%</w:t>
+            </w:r>
+          </w:p>
+        </w:tc>
+        <w:tc>
+          <w:tcPr>
+            <w:tcW w:w="1134" w:type="dxa"/>
+          </w:tcPr>
+          <w:p>
+            <w:pPr>
+              <w:jc w:val="center"/>
+              <w:rPr>
+                <w:rFonts w:ascii="Arial" w:hAnsi="Arial" w:cs="Arial"/>
+              </w:rPr>
+            </w:pPr>
+            <w:r>
+              <w:rPr>
+                <w:rFonts w:ascii="Arial" w:hAnsi="Arial" w:cs="Arial" w:hint="eastAsia"/>
+              </w:rPr>
+              <w:t>-</w:t>
+            </w:r>
+          </w:p>
+        </w:tc>
+        <w:tc>
+          <w:tcPr>
+            <w:tcW w:w="5933" w:type="dxa"/>
+          </w:tcPr>
+          <w:p>
+            <w:pPr>
+              <w:rPr>
+                <w:rFonts w:ascii="Arial" w:hAnsi="Arial" w:cs="Arial"/>
+              </w:rPr>
+            </w:pPr>
+            <w:r>
+              <w:rPr>
+                <w:rFonts w:ascii="Arial" w:hAnsi="Arial" w:cs="Arial"/>
+              </w:rPr>
+              <w:t xml:space="preserve">Same as above, there are some images who lean toward left or right. </w:t>
+            </w:r>
+            <w:r>
+              <w:rPr>
+                <w:rFonts w:ascii="Arial" w:hAnsi="Arial" w:cs="Arial" w:hint="eastAsia"/>
+              </w:rPr>
+              <w:t>I</w:t>
+            </w:r>
+            <w:r>
+              <w:rPr>
+                <w:rFonts w:ascii="Arial" w:hAnsi="Arial" w:cs="Arial"/>
+              </w:rPr>
+              <w:t xml:space="preserve"> increased training data by rotating the original train images, and </w:t>
+            </w:r>
+            <w:r>
+              <w:rPr>
+                <w:rFonts w:ascii="Arial" w:hAnsi="Arial" w:cs="Arial"/>
+              </w:rPr>
+              <w:t xml:space="preserve">accuracy improved. </w:t>
+            </w:r>
+          </w:p>
+        </w:tc>
+      </w:tr>
+      <w:tr>
+        <w:tc>
+          <w:tcPr>
+            <w:tcW w:w="1980" w:type="dxa"/>
+          </w:tcPr>
+          <w:p>
+            <w:pPr>
+              <w:rPr>
+                <w:rFonts w:ascii="Arial" w:hAnsi="Arial" w:cs="Arial"/>
+              </w:rPr>
+            </w:pPr>
+            <w:r>
+              <w:rPr>
+                <w:rFonts w:ascii="Arial" w:hAnsi="Arial" w:cs="Arial" w:hint="eastAsia"/>
+              </w:rPr>
+              <w:t>4</w:t>
+            </w:r>
+            <w:r>
+              <w:rPr>
+                <w:rFonts w:ascii="Arial" w:hAnsi="Arial" w:cs="Arial"/>
+              </w:rPr>
+              <w:t>.Zoom</w:t>
+            </w:r>
+          </w:p>
+          <w:p>
+            <w:pPr>
+              <w:ind w:firstLineChars="50" w:firstLine="105"/>
+              <w:rPr>
+                <w:rFonts w:ascii="Arial" w:hAnsi="Arial" w:cs="Arial"/>
+              </w:rPr>
+            </w:pPr>
+            <w:r>
+              <w:rPr>
+                <w:rFonts w:ascii="Arial" w:hAnsi="Arial" w:cs="Arial"/>
+              </w:rPr>
+              <w:t>(+2/-2 pixels)</w:t>
+            </w:r>
+          </w:p>
+        </w:tc>
+        <w:tc>
+          <w:tcPr>
+            <w:tcW w:w="1276" w:type="dxa"/>
+          </w:tcPr>
+          <w:p>
+            <w:pPr>
+              <w:jc w:val="center"/>
+              <w:rPr>
+                <w:rFonts w:ascii="Arial" w:hAnsi="Arial" w:cs="Arial"/>
+              </w:rPr>
+            </w:pPr>
+            <w:r>
+              <w:rPr>
+                <w:rFonts w:ascii="Arial" w:hAnsi="Arial" w:cs="Arial" w:hint="eastAsia"/>
+              </w:rPr>
+              <w:t>9</w:t>
+            </w:r>
+            <w:r>
+              <w:rPr>
+                <w:rFonts w:ascii="Arial" w:hAnsi="Arial" w:cs="Arial"/>
+              </w:rPr>
+              <w:t>4.3%</w:t>
+            </w:r>
+          </w:p>
+        </w:tc>
+        <w:tc>
+          <w:tcPr>
+            <w:tcW w:w="1134" w:type="dxa"/>
+          </w:tcPr>
+          <w:p>
+            <w:pPr>
+              <w:jc w:val="center"/>
+              <w:rPr>
+                <w:rFonts w:ascii="Arial" w:hAnsi="Arial" w:cs="Arial"/>
+              </w:rPr>
+            </w:pPr>
+            <w:r>
+              <w:rPr>
+                <w:rFonts w:ascii="Arial" w:hAnsi="Arial" w:cs="Arial" w:hint="eastAsia"/>
+              </w:rPr>
+              <w:t>9</w:t>
+            </w:r>
+            <w:r>
+              <w:rPr>
+                <w:rFonts w:ascii="Arial" w:hAnsi="Arial" w:cs="Arial"/>
+              </w:rPr>
+              <w:t>2.4%</w:t>
+            </w:r>
+          </w:p>
+        </w:tc>
+        <w:tc>
+          <w:tcPr>
+            <w:tcW w:w="5933" w:type="dxa"/>
+          </w:tcPr>
+          <w:p>
+            <w:pPr>
+              <w:rPr>
+                <w:rFonts w:ascii="Arial" w:hAnsi="Arial" w:cs="Arial"/>
+              </w:rPr>
+            </w:pPr>
+            <w:r>
+              <w:rPr>
+                <w:rFonts w:ascii="Arial" w:hAnsi="Arial" w:cs="Arial"/>
+              </w:rPr>
+              <w:t xml:space="preserve">Same as above, there are some images </w:t>
+            </w:r>
+            <w:r>
+              <w:rPr>
+                <w:rFonts w:ascii="Arial" w:hAnsi="Arial" w:cs="Arial"/>
+              </w:rPr>
+              <w:t xml:space="preserve">whose size is bigger or smaller. </w:t>
+            </w:r>
+            <w:r>
+              <w:rPr>
+                <w:rFonts w:ascii="Arial" w:hAnsi="Arial" w:cs="Arial" w:hint="eastAsia"/>
+              </w:rPr>
+              <w:t>I</w:t>
+            </w:r>
+            <w:r>
+              <w:rPr>
+                <w:rFonts w:ascii="Arial" w:hAnsi="Arial" w:cs="Arial"/>
+              </w:rPr>
+              <w:t xml:space="preserve"> increased training data by zooming the original train images,</w:t>
+            </w:r>
+            <w:r>
+              <w:rPr>
+                <w:rFonts w:ascii="Arial" w:hAnsi="Arial" w:cs="Arial" w:hint="eastAsia"/>
+              </w:rPr>
+              <w:t xml:space="preserve"> </w:t>
+            </w:r>
+            <w:r>
+              <w:rPr>
+                <w:rFonts w:ascii="Arial" w:hAnsi="Arial" w:cs="Arial"/>
+              </w:rPr>
+              <w:t xml:space="preserve">and </w:t>
+            </w:r>
+            <w:r>
+              <w:rPr>
+                <w:rFonts w:ascii="Arial" w:hAnsi="Arial" w:cs="Arial"/>
+              </w:rPr>
+              <w:t>accuracy improved</w:t>
+            </w:r>
+            <w:r>
+              <w:rPr>
+                <w:rFonts w:ascii="Arial" w:hAnsi="Arial" w:cs="Arial"/>
+              </w:rPr>
+              <w:t>.</w:t>
+            </w:r>
+          </w:p>
+          <w:p>
+            <w:pPr>
+              <w:rPr>
+                <w:rFonts w:ascii="Arial" w:hAnsi="Arial" w:cs="Arial"/>
+              </w:rPr>
+            </w:pPr>
+            <w:r>
+              <w:rPr>
+                <w:rFonts w:ascii="Arial" w:hAnsi="Arial" w:cs="Arial"/>
+              </w:rPr>
+              <w:t>However, Test Accuracy is less than 93%, so I thought that there’s over fitting with training data and validation data.</w:t>
+            </w:r>
+          </w:p>
+          <w:p>
+            <w:pPr>
+              <w:rPr>
+                <w:rFonts w:ascii="Arial" w:hAnsi="Arial" w:cs="Arial" w:hint="eastAsia"/>
+              </w:rPr>
+            </w:pPr>
+            <w:r>
+              <w:rPr>
+                <w:rFonts w:ascii="Arial" w:hAnsi="Arial" w:cs="Arial"/>
+              </w:rPr>
+              <w:t>I figured out that I need to change something with the Model</w:t>
+            </w:r>
+            <w:r>
+              <w:rPr>
+                <w:rFonts w:ascii="Arial" w:hAnsi="Arial" w:cs="Arial"/>
+              </w:rPr>
+              <w:t xml:space="preserve"> to get the similar amount of Test Accuracy</w:t>
+            </w:r>
+            <w:r>
+              <w:rPr>
+                <w:rFonts w:ascii="Arial" w:hAnsi="Arial" w:cs="Arial"/>
+              </w:rPr>
+              <w:t>.</w:t>
+            </w:r>
+          </w:p>
+        </w:tc>
+      </w:tr>
+      <w:tr>
+        <w:tc>
+          <w:tcPr>
+            <w:tcW w:w="1980" w:type="dxa"/>
+          </w:tcPr>
+          <w:p>
+            <w:pPr>
+              <w:rPr>
+                <w:rFonts w:ascii="Arial" w:hAnsi="Arial" w:cs="Arial"/>
+              </w:rPr>
+            </w:pPr>
+            <w:r>
+              <w:rPr>
+                <w:rFonts w:ascii="Arial" w:hAnsi="Arial" w:cs="Arial" w:hint="eastAsia"/>
+              </w:rPr>
+              <w:t>5</w:t>
+            </w:r>
+            <w:r>
+              <w:rPr>
+                <w:rFonts w:ascii="Arial" w:hAnsi="Arial" w:cs="Arial"/>
+              </w:rPr>
+              <w:t>.</w:t>
+            </w:r>
+            <w:r>
+              <w:rPr>
+                <w:rFonts w:ascii="Arial" w:hAnsi="Arial" w:cs="Arial"/>
+              </w:rPr>
+              <w:t>Change depth</w:t>
+            </w:r>
+          </w:p>
+          <w:p>
+            <w:pPr>
+              <w:rPr>
+                <w:rFonts w:ascii="Arial" w:hAnsi="Arial" w:cs="Arial" w:hint="eastAsia"/>
+              </w:rPr>
+            </w:pPr>
+            <w:r>
+              <w:rPr>
+                <w:rFonts w:ascii="Arial" w:hAnsi="Arial" w:cs="Arial" w:hint="eastAsia"/>
+              </w:rPr>
+              <w:t xml:space="preserve"> </w:t>
+            </w:r>
+            <w:r>
+              <w:rPr>
+                <w:rFonts w:ascii="Arial" w:hAnsi="Arial" w:cs="Arial"/>
+              </w:rPr>
+              <w:t>of hidden layers</w:t>
+            </w:r>
+          </w:p>
+        </w:tc>
+        <w:tc>
+          <w:tcPr>
+            <w:tcW w:w="1276" w:type="dxa"/>
+          </w:tcPr>
+          <w:p>
+            <w:pPr>
+              <w:jc w:val="center"/>
+              <w:rPr>
+                <w:rFonts w:ascii="Arial" w:hAnsi="Arial" w:cs="Arial"/>
+                <w:b/>
+                <w:color w:val="0000FF"/>
+              </w:rPr>
+            </w:pPr>
+            <w:r>
+              <w:rPr>
+                <w:rFonts w:ascii="Arial" w:hAnsi="Arial" w:cs="Arial" w:hint="eastAsia"/>
+                <w:b/>
+                <w:color w:val="0000FF"/>
+              </w:rPr>
+              <w:t>9</w:t>
+            </w:r>
+            <w:r>
+              <w:rPr>
+                <w:rFonts w:ascii="Arial" w:hAnsi="Arial" w:cs="Arial"/>
+                <w:b/>
+                <w:color w:val="0000FF"/>
+              </w:rPr>
+              <w:t>4.4%</w:t>
+            </w:r>
+          </w:p>
+        </w:tc>
+        <w:tc>
+          <w:tcPr>
+            <w:tcW w:w="1134" w:type="dxa"/>
+          </w:tcPr>
+          <w:p>
+            <w:pPr>
+              <w:jc w:val="center"/>
+              <w:rPr>
+                <w:rFonts w:ascii="Arial" w:hAnsi="Arial" w:cs="Arial"/>
+                <w:b/>
+                <w:color w:val="0000FF"/>
+              </w:rPr>
+            </w:pPr>
+            <w:r>
+              <w:rPr>
+                <w:rFonts w:ascii="Arial" w:hAnsi="Arial" w:cs="Arial" w:hint="eastAsia"/>
+                <w:b/>
+                <w:color w:val="0000FF"/>
+              </w:rPr>
+              <w:t>9</w:t>
+            </w:r>
+            <w:r>
+              <w:rPr>
+                <w:rFonts w:ascii="Arial" w:hAnsi="Arial" w:cs="Arial"/>
+                <w:b/>
+                <w:color w:val="0000FF"/>
+              </w:rPr>
+              <w:t>4.3%</w:t>
+            </w:r>
+          </w:p>
+        </w:tc>
+        <w:tc>
+          <w:tcPr>
+            <w:tcW w:w="5933" w:type="dxa"/>
+          </w:tcPr>
+          <w:p>
+            <w:pPr>
+              <w:rPr>
+                <w:rFonts w:ascii="Arial" w:hAnsi="Arial" w:cs="Arial"/>
+              </w:rPr>
+            </w:pPr>
+            <w:r>
+              <w:rPr>
+                <w:rFonts w:ascii="Arial" w:hAnsi="Arial" w:cs="Arial" w:hint="eastAsia"/>
+              </w:rPr>
+              <w:t>O</w:t>
+            </w:r>
+            <w:r>
+              <w:rPr>
+                <w:rFonts w:ascii="Arial" w:hAnsi="Arial" w:cs="Arial"/>
+              </w:rPr>
+              <w:t>utput classes of LeNet-5 is 10 (0, 1</w:t>
+            </w:r>
+            <w:proofErr w:type="gramStart"/>
+            <w:r>
+              <w:rPr>
+                <w:rFonts w:ascii="Arial" w:hAnsi="Arial" w:cs="Arial"/>
+              </w:rPr>
+              <w:t>, …,</w:t>
+            </w:r>
+            <w:proofErr w:type="gramEnd"/>
+            <w:r>
+              <w:rPr>
+                <w:rFonts w:ascii="Arial" w:hAnsi="Arial" w:cs="Arial"/>
+              </w:rPr>
+              <w:t xml:space="preserve"> 8, 9), but output classes of Traffic Sign images </w:t>
+            </w:r>
+            <w:r>
+              <w:rPr>
+                <w:rFonts w:ascii="Arial" w:hAnsi="Arial" w:cs="Arial"/>
+              </w:rPr>
+              <w:t xml:space="preserve">is </w:t>
+            </w:r>
+            <w:r>
+              <w:rPr>
+                <w:rFonts w:ascii="Arial" w:hAnsi="Arial" w:cs="Arial"/>
+              </w:rPr>
+              <w:t xml:space="preserve">43. It’s almost 4 times bigger than LeNet-5, </w:t>
+            </w:r>
+            <w:r>
+              <w:rPr>
+                <w:rFonts w:ascii="Arial" w:hAnsi="Arial" w:cs="Arial"/>
+              </w:rPr>
+              <w:t>so I figured out that I need deeper data in the hidden layers.</w:t>
+            </w:r>
+          </w:p>
+          <w:p>
+            <w:pPr>
+              <w:rPr>
+                <w:rFonts w:ascii="Arial" w:hAnsi="Arial" w:cs="Arial"/>
+              </w:rPr>
+            </w:pPr>
+            <w:r>
+              <w:rPr>
+                <w:rFonts w:ascii="Arial" w:hAnsi="Arial" w:cs="Arial" w:hint="eastAsia"/>
+              </w:rPr>
+              <w:t>I</w:t>
+            </w:r>
+            <w:r>
+              <w:rPr>
+                <w:rFonts w:ascii="Arial" w:hAnsi="Arial" w:cs="Arial"/>
+              </w:rPr>
+              <w:t xml:space="preserve"> made depth 4 times bigger than LeNet-5 as shown in the previous page,</w:t>
+            </w:r>
+            <w:r>
+              <w:rPr>
+                <w:rFonts w:ascii="Arial" w:hAnsi="Arial" w:cs="Arial"/>
+              </w:rPr>
+              <w:t xml:space="preserve"> then</w:t>
+            </w:r>
+            <w:r>
+              <w:rPr>
+                <w:rFonts w:ascii="Arial" w:hAnsi="Arial" w:cs="Arial"/>
+              </w:rPr>
+              <w:t xml:space="preserve"> </w:t>
+            </w:r>
+            <w:r>
+              <w:rPr>
+                <w:rFonts w:ascii="Arial" w:hAnsi="Arial" w:cs="Arial"/>
+                <w:color w:val="0000FF"/>
+              </w:rPr>
+              <w:t>both Validation Accuracy / Test Accuracy achieved the target accuracy</w:t>
+            </w:r>
+            <w:r>
+              <w:rPr>
+                <w:rFonts w:ascii="Arial" w:hAnsi="Arial" w:cs="Arial"/>
+                <w:color w:val="0000FF"/>
+              </w:rPr>
+              <w:t>:</w:t>
+            </w:r>
+            <w:r>
+              <w:rPr>
+                <w:rFonts w:ascii="Arial" w:hAnsi="Arial" w:cs="Arial"/>
+                <w:color w:val="0000FF"/>
+              </w:rPr>
+              <w:t xml:space="preserve"> more than</w:t>
+            </w:r>
+            <w:r>
+              <w:rPr>
+                <w:rFonts w:ascii="Arial" w:hAnsi="Arial" w:cs="Arial"/>
+                <w:color w:val="0000FF"/>
+              </w:rPr>
+              <w:t xml:space="preserve"> 93%</w:t>
+            </w:r>
+            <w:r>
+              <w:rPr>
+                <w:rFonts w:ascii="Arial" w:hAnsi="Arial" w:cs="Arial"/>
+              </w:rPr>
+              <w:t>.</w:t>
+            </w:r>
+            <w:r>
+              <w:rPr>
+                <w:rFonts w:ascii="Arial" w:hAnsi="Arial" w:cs="Arial"/>
+              </w:rPr>
+              <w:t xml:space="preserve"> </w:t>
+            </w:r>
+          </w:p>
+        </w:tc>
+      </w:tr>
+    </w:tbl>
+    <w:p>
+      <w:pPr>
+        <w:rPr>
+          <w:rFonts w:ascii="Arial" w:hAnsi="Arial" w:cs="Arial"/>
+        </w:rPr>
+      </w:pPr>
+    </w:p>
+    <w:p>
+      <w:pPr>
+        <w:widowControl/>
+        <w:jc w:val="left"/>
+        <w:rPr>
+          <w:rFonts w:ascii="Arial" w:hAnsi="Arial" w:cs="Arial"/>
+          <w:b/>
+        </w:rPr>
+      </w:pPr>
+      <w:r>
+        <w:rPr>
+          <w:rFonts w:ascii="Arial" w:hAnsi="Arial" w:cs="Arial"/>
+          <w:b/>
+        </w:rPr>
+        <w:br w:type="page"/>
+      </w:r>
+    </w:p>
+    <w:p>
+      <w:pPr>
+        <w:rPr>
+          <w:rFonts w:ascii="Arial" w:hAnsi="Arial" w:cs="Arial"/>
+        </w:rPr>
+      </w:pPr>
+      <w:r>
+        <w:rPr>
+          <w:rFonts w:ascii="Arial" w:hAnsi="Arial" w:cs="Arial"/>
+          <w:b/>
+          <w:u w:val="single"/>
+        </w:rPr>
+        <w:lastRenderedPageBreak/>
+        <w:t>Step 3: Test a Model on New Images</w:t>
+      </w:r>
+    </w:p>
+    <w:p>
+      <w:pPr>
+        <w:rPr>
+          <w:rFonts w:ascii="Arial" w:hAnsi="Arial" w:cs="Arial"/>
+        </w:rPr>
+      </w:pPr>
+      <w:r>
+        <w:rPr>
+          <w:rFonts w:ascii="Arial" w:hAnsi="Arial" w:cs="Arial" w:hint="eastAsia"/>
+        </w:rPr>
+        <w:t>I</w:t>
+      </w:r>
+      <w:r>
+        <w:rPr>
+          <w:rFonts w:ascii="Arial" w:hAnsi="Arial" w:cs="Arial"/>
+        </w:rPr>
+        <w:t xml:space="preserve"> downloaded </w:t>
+      </w:r>
+      <w:r>
+        <w:rPr>
+          <w:rFonts w:ascii="Arial" w:hAnsi="Arial" w:cs="Arial"/>
+          <w:b/>
+          <w:color w:val="FF0000"/>
+        </w:rPr>
+        <w:t xml:space="preserve">10 </w:t>
+      </w:r>
+      <w:r>
+        <w:rPr>
+          <w:rFonts w:ascii="Arial" w:hAnsi="Arial" w:cs="Arial"/>
+          <w:b/>
+          <w:color w:val="FF0000"/>
+        </w:rPr>
+        <w:t xml:space="preserve">new Test </w:t>
+      </w:r>
+      <w:r>
+        <w:rPr>
+          <w:rFonts w:ascii="Arial" w:hAnsi="Arial" w:cs="Arial"/>
+          <w:b/>
+          <w:color w:val="FF0000"/>
+        </w:rPr>
+        <w:t>Images</w:t>
+      </w:r>
+      <w:r>
+        <w:rPr>
+          <w:rFonts w:ascii="Arial" w:hAnsi="Arial" w:cs="Arial"/>
+        </w:rPr>
+        <w:t xml:space="preserve"> by the following Website, and evaluated the Model with them.</w:t>
+      </w:r>
+    </w:p>
+    <w:p>
+      <w:pPr>
+        <w:rPr>
+          <w:rFonts w:ascii="Arial" w:hAnsi="Arial" w:cs="Arial"/>
+          <w:sz w:val="18"/>
+          <w:szCs w:val="18"/>
+        </w:rPr>
+      </w:pPr>
+      <w:hyperlink r:id="rId37" w:history="1">
         <w:r>
           <w:rPr>
             <w:rStyle w:val="a4"/>
@@ -5552,7 +8635,25 @@
           <w:b/>
           <w:color w:val="0000FF"/>
         </w:rPr>
-        <w:t>10(image numbers)x32x32(size)x3(RGB colors)</w:t>
+        <w:t>10(image numbers</w:t>
+      </w:r>
+      <w:proofErr w:type="gramStart"/>
+      <w:r>
+        <w:rPr>
+          <w:rFonts w:ascii="Arial" w:hAnsi="Arial" w:cs="Arial"/>
+          <w:b/>
+          <w:color w:val="0000FF"/>
+        </w:rPr>
+        <w:t>)x32x32</w:t>
+      </w:r>
+      <w:proofErr w:type="gramEnd"/>
+      <w:r>
+        <w:rPr>
+          <w:rFonts w:ascii="Arial" w:hAnsi="Arial" w:cs="Arial"/>
+          <w:b/>
+          <w:color w:val="0000FF"/>
+        </w:rPr>
+        <w:t>(size)x3(RGB colors)</w:t>
       </w:r>
       <w:r>
         <w:rPr>
@@ -5663,7 +8764,7 @@
                     <pic:cNvPicPr/>
                   </pic:nvPicPr>
                   <pic:blipFill>
-                    <a:blip r:embed="rId37"/>
+                    <a:blip r:embed="rId38"/>
                     <a:stretch>
                       <a:fillRect/>
                     </a:stretch>
@@ -5711,7 +8812,7 @@
                     <pic:cNvPicPr/>
                   </pic:nvPicPr>
                   <pic:blipFill rotWithShape="1">
-                    <a:blip r:embed="rId38"/>
+                    <a:blip r:embed="rId39"/>
                     <a:srcRect b="75464"/>
                     <a:stretch/>
                   </pic:blipFill>
@@ -5849,7 +8950,7 @@
                     <pic:cNvPicPr/>
                   </pic:nvPicPr>
                   <pic:blipFill>
-                    <a:blip r:embed="rId39"/>
+                    <a:blip r:embed="rId40"/>
                     <a:stretch>
                       <a:fillRect/>
                     </a:stretch>
@@ -5899,7 +9000,7 @@
                     <pic:cNvPicPr/>
                   </pic:nvPicPr>
                   <pic:blipFill>
-                    <a:blip r:embed="rId40"/>
+                    <a:blip r:embed="rId41"/>
                     <a:stretch>
                       <a:fillRect/>
                     </a:stretch>
@@ -6554,6 +9655,7 @@
                                 <w:color w:val="FF0000"/>
                               </w:rPr>
                             </w:pPr>
+                            <w:proofErr w:type="gramStart"/>
                             <w:r>
                               <w:rPr>
                                 <w:rFonts w:ascii="Arial" w:hAnsi="Arial" w:cs="Arial" w:hint="eastAsia"/>
@@ -6561,6 +9663,7 @@
                               </w:rPr>
                               <w:t>color</w:t>
                             </w:r>
+                            <w:proofErr w:type="gramEnd"/>
                           </w:p>
                         </w:txbxContent>
                       </wps:txbx>
@@ -6613,6 +9716,7 @@
                           <w:color w:val="FF0000"/>
                         </w:rPr>
                       </w:pPr>
+                      <w:proofErr w:type="gramStart"/>
                       <w:r>
                         <w:rPr>
                           <w:rFonts w:ascii="Arial" w:hAnsi="Arial" w:cs="Arial" w:hint="eastAsia"/>
@@ -6620,6 +9724,7 @@
                         </w:rPr>
                         <w:t>color</w:t>
                       </w:r>
+                      <w:proofErr w:type="gramEnd"/>
                     </w:p>
                   </w:txbxContent>
                 </v:textbox>
@@ -6778,7 +9883,7 @@
                     <pic:cNvPicPr/>
                   </pic:nvPicPr>
                   <pic:blipFill>
-                    <a:blip r:embed="rId41">
+                    <a:blip r:embed="rId42">
                       <a:extLst>
                         <a:ext uri="{28A0092B-C50C-407E-A947-70E740481C1C}">
                           <a14:useLocalDpi xmlns:a14="http://schemas.microsoft.com/office/drawing/2010/main" val="0"/>
@@ -6906,7 +10011,7 @@
                     <pic:cNvPicPr/>
                   </pic:nvPicPr>
                   <pic:blipFill>
-                    <a:blip r:embed="rId42"/>
+                    <a:blip r:embed="rId43"/>
                     <a:stretch>
                       <a:fillRect/>
                     </a:stretch>
@@ -7075,7 +10180,7 @@
                     <pic:cNvPicPr/>
                   </pic:nvPicPr>
                   <pic:blipFill>
-                    <a:blip r:embed="rId43"/>
+                    <a:blip r:embed="rId44"/>
                     <a:stretch>
                       <a:fillRect/>
                     </a:stretch>
@@ -7206,7 +10311,7 @@
                     <pic:cNvPicPr/>
                   </pic:nvPicPr>
                   <pic:blipFill>
-                    <a:blip r:embed="rId44"/>
+                    <a:blip r:embed="rId45"/>
                     <a:stretch>
                       <a:fillRect/>
                     </a:stretch>
@@ -7264,7 +10369,21 @@
         <w:rPr>
           <w:rFonts w:ascii="Arial" w:hAnsi="Arial" w:cs="Arial"/>
         </w:rPr>
-        <w:t xml:space="preserve">Output Top 5 Softmax Probabilities </w:t>
+        <w:t xml:space="preserve">Output Top 5 </w:t>
+      </w:r>
+      <w:proofErr w:type="spellStart"/>
+      <w:r>
+        <w:rPr>
+          <w:rFonts w:ascii="Arial" w:hAnsi="Arial" w:cs="Arial"/>
+        </w:rPr>
+        <w:t>Softmax</w:t>
+      </w:r>
+      <w:proofErr w:type="spellEnd"/>
+      <w:r>
+        <w:rPr>
+          <w:rFonts w:ascii="Arial" w:hAnsi="Arial" w:cs="Arial"/>
+        </w:rPr>
+        <w:t xml:space="preserve"> Probabilities </w:t>
       </w:r>
       <w:r>
         <w:rPr>
@@ -7351,7 +10470,7 @@
                     <pic:cNvPicPr/>
                   </pic:nvPicPr>
                   <pic:blipFill>
-                    <a:blip r:embed="rId45"/>
+                    <a:blip r:embed="rId46"/>
                     <a:stretch>
                       <a:fillRect/>
                     </a:stretch>
@@ -7578,7 +10697,7 @@
                     <pic:cNvPicPr/>
                   </pic:nvPicPr>
                   <pic:blipFill>
-                    <a:blip r:embed="rId46"/>
+                    <a:blip r:embed="rId47"/>
                     <a:stretch>
                       <a:fillRect/>
                     </a:stretch>
@@ -7634,7 +10753,7 @@
                     <pic:cNvPicPr/>
                   </pic:nvPicPr>
                   <pic:blipFill>
-                    <a:blip r:embed="rId47"/>
+                    <a:blip r:embed="rId48"/>
                     <a:stretch>
                       <a:fillRect/>
                     </a:stretch>
@@ -7850,7 +10969,7 @@
                     <pic:cNvPicPr/>
                   </pic:nvPicPr>
                   <pic:blipFill>
-                    <a:blip r:embed="rId48"/>
+                    <a:blip r:embed="rId49"/>
                     <a:stretch>
                       <a:fillRect/>
                     </a:stretch>
@@ -7906,7 +11025,7 @@
                     <pic:cNvPicPr/>
                   </pic:nvPicPr>
                   <pic:blipFill>
-                    <a:blip r:embed="rId49"/>
+                    <a:blip r:embed="rId50"/>
                     <a:stretch>
                       <a:fillRect/>
                     </a:stretch>
@@ -8122,7 +11241,7 @@
                     <pic:cNvPicPr/>
                   </pic:nvPicPr>
                   <pic:blipFill>
-                    <a:blip r:embed="rId50"/>
+                    <a:blip r:embed="rId51"/>
                     <a:stretch>
                       <a:fillRect/>
                     </a:stretch>
@@ -8178,7 +11297,7 @@
                     <pic:cNvPicPr/>
                   </pic:nvPicPr>
                   <pic:blipFill>
-                    <a:blip r:embed="rId51"/>
+                    <a:blip r:embed="rId52"/>
                     <a:stretch>
                       <a:fillRect/>
                     </a:stretch>
@@ -8413,7 +11532,7 @@
                     <pic:cNvPicPr/>
                   </pic:nvPicPr>
                   <pic:blipFill>
-                    <a:blip r:embed="rId52"/>
+                    <a:blip r:embed="rId53"/>
                     <a:stretch>
                       <a:fillRect/>
                     </a:stretch>
@@ -8467,7 +11586,7 @@
                     <pic:cNvPicPr/>
                   </pic:nvPicPr>
                   <pic:blipFill>
-                    <a:blip r:embed="rId53"/>
+                    <a:blip r:embed="rId54"/>
                     <a:stretch>
                       <a:fillRect/>
                     </a:stretch>
@@ -8685,7 +11804,7 @@
                     <pic:cNvPicPr/>
                   </pic:nvPicPr>
                   <pic:blipFill>
-                    <a:blip r:embed="rId54"/>
+                    <a:blip r:embed="rId55"/>
                     <a:stretch>
                       <a:fillRect/>
                     </a:stretch>
@@ -8739,7 +11858,7 @@
                     <pic:cNvPicPr/>
                   </pic:nvPicPr>
                   <pic:blipFill>
-                    <a:blip r:embed="rId55"/>
+                    <a:blip r:embed="rId56"/>
                     <a:stretch>
                       <a:fillRect/>
                     </a:stretch>
@@ -8869,6 +11988,321 @@
 <file path=word/numbering.xml><?xml version="1.0" encoding="utf-8"?>
 <w:numbering xmlns:wpc="http://schemas.microsoft.com/office/word/2010/wordprocessingCanvas" xmlns:cx="http://schemas.microsoft.com/office/drawing/2014/chartex" xmlns:cx1="http://schemas.microsoft.com/office/drawing/2015/9/8/chartex" xmlns:mc="http://schemas.openxmlformats.org/markup-compatibility/2006" xmlns:o="urn:schemas-microsoft-com:office:office" xmlns:r="http://schemas.openxmlformats.org/officeDocument/2006/relationships" xmlns:m="http://schemas.openxmlformats.org/officeDocument/2006/math" xmlns:v="urn:schemas-microsoft-com:vml" xmlns:wp14="http://schemas.microsoft.com/office/word/2010/wordprocessingDrawing" xmlns:wp="http://schemas.openxmlformats.org/drawingml/2006/wordprocessingDrawing" xmlns:w10="urn:schemas-microsoft-com:office:word" xmlns:w="http://schemas.openxmlformats.org/wordprocessingml/2006/main" xmlns:w14="http://schemas.microsoft.com/office/word/2010/wordml" xmlns:w15="http://schemas.microsoft.com/office/word/2012/wordml" xmlns:w16se="http://schemas.microsoft.com/office/word/2015/wordml/symex" xmlns:wpg="http://schemas.microsoft.com/office/word/2010/wordprocessingGroup" xmlns:wpi="http://schemas.microsoft.com/office/word/2010/wordprocessingInk" xmlns:wne="http://schemas.microsoft.com/office/word/2006/wordml" xmlns:wps="http://schemas.microsoft.com/office/word/2010/wordprocessingShape" mc:Ignorable="w14 w15 w16se wp14">
   <w:abstractNum w:abstractNumId="0" w15:restartNumberingAfterBreak="0">
+    <w:nsid w:val="1C3B371A"/>
+    <w:multiLevelType w:val="hybridMultilevel"/>
+    <w:tmpl w:val="8F202D1C"/>
+    <w:lvl w:ilvl="0" w:tplc="39A4CE72">
+      <w:start w:val="32"/>
+      <w:numFmt w:val="bullet"/>
+      <w:lvlText w:val="-"/>
+      <w:lvlJc w:val="left"/>
+      <w:pPr>
+        <w:ind w:left="360" w:hanging="360"/>
+      </w:pPr>
+      <w:rPr>
+        <w:rFonts w:ascii="Arial" w:eastAsiaTheme="minorEastAsia" w:hAnsi="Arial" w:cs="Arial" w:hint="default"/>
+      </w:rPr>
+    </w:lvl>
+    <w:lvl w:ilvl="1" w:tplc="0409000B" w:tentative="1">
+      <w:start w:val="1"/>
+      <w:numFmt w:val="bullet"/>
+      <w:lvlText w:val=""/>
+      <w:lvlJc w:val="left"/>
+      <w:pPr>
+        <w:ind w:left="840" w:hanging="420"/>
+      </w:pPr>
+      <w:rPr>
+        <w:rFonts w:ascii="Wingdings" w:hAnsi="Wingdings" w:hint="default"/>
+      </w:rPr>
+    </w:lvl>
+    <w:lvl w:ilvl="2" w:tplc="0409000D" w:tentative="1">
+      <w:start w:val="1"/>
+      <w:numFmt w:val="bullet"/>
+      <w:lvlText w:val=""/>
+      <w:lvlJc w:val="left"/>
+      <w:pPr>
+        <w:ind w:left="1260" w:hanging="420"/>
+      </w:pPr>
+      <w:rPr>
+        <w:rFonts w:ascii="Wingdings" w:hAnsi="Wingdings" w:hint="default"/>
+      </w:rPr>
+    </w:lvl>
+    <w:lvl w:ilvl="3" w:tplc="04090001" w:tentative="1">
+      <w:start w:val="1"/>
+      <w:numFmt w:val="bullet"/>
+      <w:lvlText w:val=""/>
+      <w:lvlJc w:val="left"/>
+      <w:pPr>
+        <w:ind w:left="1680" w:hanging="420"/>
+      </w:pPr>
+      <w:rPr>
+        <w:rFonts w:ascii="Wingdings" w:hAnsi="Wingdings" w:hint="default"/>
+      </w:rPr>
+    </w:lvl>
+    <w:lvl w:ilvl="4" w:tplc="0409000B" w:tentative="1">
+      <w:start w:val="1"/>
+      <w:numFmt w:val="bullet"/>
+      <w:lvlText w:val=""/>
+      <w:lvlJc w:val="left"/>
+      <w:pPr>
+        <w:ind w:left="2100" w:hanging="420"/>
+      </w:pPr>
+      <w:rPr>
+        <w:rFonts w:ascii="Wingdings" w:hAnsi="Wingdings" w:hint="default"/>
+      </w:rPr>
+    </w:lvl>
+    <w:lvl w:ilvl="5" w:tplc="0409000D" w:tentative="1">
+      <w:start w:val="1"/>
+      <w:numFmt w:val="bullet"/>
+      <w:lvlText w:val=""/>
+      <w:lvlJc w:val="left"/>
+      <w:pPr>
+        <w:ind w:left="2520" w:hanging="420"/>
+      </w:pPr>
+      <w:rPr>
+        <w:rFonts w:ascii="Wingdings" w:hAnsi="Wingdings" w:hint="default"/>
+      </w:rPr>
+    </w:lvl>
+    <w:lvl w:ilvl="6" w:tplc="04090001" w:tentative="1">
+      <w:start w:val="1"/>
+      <w:numFmt w:val="bullet"/>
+      <w:lvlText w:val=""/>
+      <w:lvlJc w:val="left"/>
+      <w:pPr>
+        <w:ind w:left="2940" w:hanging="420"/>
+      </w:pPr>
+      <w:rPr>
+        <w:rFonts w:ascii="Wingdings" w:hAnsi="Wingdings" w:hint="default"/>
+      </w:rPr>
+    </w:lvl>
+    <w:lvl w:ilvl="7" w:tplc="0409000B" w:tentative="1">
+      <w:start w:val="1"/>
+      <w:numFmt w:val="bullet"/>
+      <w:lvlText w:val=""/>
+      <w:lvlJc w:val="left"/>
+      <w:pPr>
+        <w:ind w:left="3360" w:hanging="420"/>
+      </w:pPr>
+      <w:rPr>
+        <w:rFonts w:ascii="Wingdings" w:hAnsi="Wingdings" w:hint="default"/>
+      </w:rPr>
+    </w:lvl>
+    <w:lvl w:ilvl="8" w:tplc="0409000D" w:tentative="1">
+      <w:start w:val="1"/>
+      <w:numFmt w:val="bullet"/>
+      <w:lvlText w:val=""/>
+      <w:lvlJc w:val="left"/>
+      <w:pPr>
+        <w:ind w:left="3780" w:hanging="420"/>
+      </w:pPr>
+      <w:rPr>
+        <w:rFonts w:ascii="Wingdings" w:hAnsi="Wingdings" w:hint="default"/>
+      </w:rPr>
+    </w:lvl>
+  </w:abstractNum>
+  <w:abstractNum w:abstractNumId="1" w15:restartNumberingAfterBreak="0">
+    <w:nsid w:val="213C3FF5"/>
+    <w:multiLevelType w:val="hybridMultilevel"/>
+    <w:tmpl w:val="AA6A3F3C"/>
+    <w:lvl w:ilvl="0" w:tplc="39A4CE72">
+      <w:start w:val="32"/>
+      <w:numFmt w:val="bullet"/>
+      <w:lvlText w:val="-"/>
+      <w:lvlJc w:val="left"/>
+      <w:pPr>
+        <w:ind w:left="360" w:hanging="360"/>
+      </w:pPr>
+      <w:rPr>
+        <w:rFonts w:ascii="Arial" w:eastAsiaTheme="minorEastAsia" w:hAnsi="Arial" w:cs="Arial" w:hint="default"/>
+      </w:rPr>
+    </w:lvl>
+    <w:lvl w:ilvl="1" w:tplc="0409000B" w:tentative="1">
+      <w:start w:val="1"/>
+      <w:numFmt w:val="bullet"/>
+      <w:lvlText w:val=""/>
+      <w:lvlJc w:val="left"/>
+      <w:pPr>
+        <w:ind w:left="840" w:hanging="420"/>
+      </w:pPr>
+      <w:rPr>
+        <w:rFonts w:ascii="Wingdings" w:hAnsi="Wingdings" w:hint="default"/>
+      </w:rPr>
+    </w:lvl>
+    <w:lvl w:ilvl="2" w:tplc="0409000D" w:tentative="1">
+      <w:start w:val="1"/>
+      <w:numFmt w:val="bullet"/>
+      <w:lvlText w:val=""/>
+      <w:lvlJc w:val="left"/>
+      <w:pPr>
+        <w:ind w:left="1260" w:hanging="420"/>
+      </w:pPr>
+      <w:rPr>
+        <w:rFonts w:ascii="Wingdings" w:hAnsi="Wingdings" w:hint="default"/>
+      </w:rPr>
+    </w:lvl>
+    <w:lvl w:ilvl="3" w:tplc="04090001" w:tentative="1">
+      <w:start w:val="1"/>
+      <w:numFmt w:val="bullet"/>
+      <w:lvlText w:val=""/>
+      <w:lvlJc w:val="left"/>
+      <w:pPr>
+        <w:ind w:left="1680" w:hanging="420"/>
+      </w:pPr>
+      <w:rPr>
+        <w:rFonts w:ascii="Wingdings" w:hAnsi="Wingdings" w:hint="default"/>
+      </w:rPr>
+    </w:lvl>
+    <w:lvl w:ilvl="4" w:tplc="0409000B" w:tentative="1">
+      <w:start w:val="1"/>
+      <w:numFmt w:val="bullet"/>
+      <w:lvlText w:val=""/>
+      <w:lvlJc w:val="left"/>
+      <w:pPr>
+        <w:ind w:left="2100" w:hanging="420"/>
+      </w:pPr>
+      <w:rPr>
+        <w:rFonts w:ascii="Wingdings" w:hAnsi="Wingdings" w:hint="default"/>
+      </w:rPr>
+    </w:lvl>
+    <w:lvl w:ilvl="5" w:tplc="0409000D" w:tentative="1">
+      <w:start w:val="1"/>
+      <w:numFmt w:val="bullet"/>
+      <w:lvlText w:val=""/>
+      <w:lvlJc w:val="left"/>
+      <w:pPr>
+        <w:ind w:left="2520" w:hanging="420"/>
+      </w:pPr>
+      <w:rPr>
+        <w:rFonts w:ascii="Wingdings" w:hAnsi="Wingdings" w:hint="default"/>
+      </w:rPr>
+    </w:lvl>
+    <w:lvl w:ilvl="6" w:tplc="04090001" w:tentative="1">
+      <w:start w:val="1"/>
+      <w:numFmt w:val="bullet"/>
+      <w:lvlText w:val=""/>
+      <w:lvlJc w:val="left"/>
+      <w:pPr>
+        <w:ind w:left="2940" w:hanging="420"/>
+      </w:pPr>
+      <w:rPr>
+        <w:rFonts w:ascii="Wingdings" w:hAnsi="Wingdings" w:hint="default"/>
+      </w:rPr>
+    </w:lvl>
+    <w:lvl w:ilvl="7" w:tplc="0409000B" w:tentative="1">
+      <w:start w:val="1"/>
+      <w:numFmt w:val="bullet"/>
+      <w:lvlText w:val=""/>
+      <w:lvlJc w:val="left"/>
+      <w:pPr>
+        <w:ind w:left="3360" w:hanging="420"/>
+      </w:pPr>
+      <w:rPr>
+        <w:rFonts w:ascii="Wingdings" w:hAnsi="Wingdings" w:hint="default"/>
+      </w:rPr>
+    </w:lvl>
+    <w:lvl w:ilvl="8" w:tplc="0409000D" w:tentative="1">
+      <w:start w:val="1"/>
+      <w:numFmt w:val="bullet"/>
+      <w:lvlText w:val=""/>
+      <w:lvlJc w:val="left"/>
+      <w:pPr>
+        <w:ind w:left="3780" w:hanging="420"/>
+      </w:pPr>
+      <w:rPr>
+        <w:rFonts w:ascii="Wingdings" w:hAnsi="Wingdings" w:hint="default"/>
+      </w:rPr>
+    </w:lvl>
+  </w:abstractNum>
+  <w:abstractNum w:abstractNumId="2" w15:restartNumberingAfterBreak="0">
+    <w:nsid w:val="21E20580"/>
+    <w:multiLevelType w:val="hybridMultilevel"/>
+    <w:tmpl w:val="83D86C2E"/>
+    <w:lvl w:ilvl="0" w:tplc="11F8A82E">
+      <w:start w:val="1"/>
+      <w:numFmt w:val="decimal"/>
+      <w:lvlText w:val="%1."/>
+      <w:lvlJc w:val="left"/>
+      <w:pPr>
+        <w:ind w:left="360" w:hanging="360"/>
+      </w:pPr>
+      <w:rPr>
+        <w:rFonts w:hint="default"/>
+      </w:rPr>
+    </w:lvl>
+    <w:lvl w:ilvl="1" w:tplc="04090017" w:tentative="1">
+      <w:start w:val="1"/>
+      <w:numFmt w:val="aiueoFullWidth"/>
+      <w:lvlText w:val="(%2)"/>
+      <w:lvlJc w:val="left"/>
+      <w:pPr>
+        <w:ind w:left="840" w:hanging="420"/>
+      </w:pPr>
+    </w:lvl>
+    <w:lvl w:ilvl="2" w:tplc="04090011" w:tentative="1">
+      <w:start w:val="1"/>
+      <w:numFmt w:val="decimalEnclosedCircle"/>
+      <w:lvlText w:val="%3"/>
+      <w:lvlJc w:val="left"/>
+      <w:pPr>
+        <w:ind w:left="1260" w:hanging="420"/>
+      </w:pPr>
+    </w:lvl>
+    <w:lvl w:ilvl="3" w:tplc="0409000F" w:tentative="1">
+      <w:start w:val="1"/>
+      <w:numFmt w:val="decimal"/>
+      <w:lvlText w:val="%4."/>
+      <w:lvlJc w:val="left"/>
+      <w:pPr>
+        <w:ind w:left="1680" w:hanging="420"/>
+      </w:pPr>
+    </w:lvl>
+    <w:lvl w:ilvl="4" w:tplc="04090017" w:tentative="1">
+      <w:start w:val="1"/>
+      <w:numFmt w:val="aiueoFullWidth"/>
+      <w:lvlText w:val="(%5)"/>
+      <w:lvlJc w:val="left"/>
+      <w:pPr>
+        <w:ind w:left="2100" w:hanging="420"/>
+      </w:pPr>
+    </w:lvl>
+    <w:lvl w:ilvl="5" w:tplc="04090011" w:tentative="1">
+      <w:start w:val="1"/>
+      <w:numFmt w:val="decimalEnclosedCircle"/>
+      <w:lvlText w:val="%6"/>
+      <w:lvlJc w:val="left"/>
+      <w:pPr>
+        <w:ind w:left="2520" w:hanging="420"/>
+      </w:pPr>
+    </w:lvl>
+    <w:lvl w:ilvl="6" w:tplc="0409000F" w:tentative="1">
+      <w:start w:val="1"/>
+      <w:numFmt w:val="decimal"/>
+      <w:lvlText w:val="%7."/>
+      <w:lvlJc w:val="left"/>
+      <w:pPr>
+        <w:ind w:left="2940" w:hanging="420"/>
+      </w:pPr>
+    </w:lvl>
+    <w:lvl w:ilvl="7" w:tplc="04090017" w:tentative="1">
+      <w:start w:val="1"/>
+      <w:numFmt w:val="aiueoFullWidth"/>
+      <w:lvlText w:val="(%8)"/>
+      <w:lvlJc w:val="left"/>
+      <w:pPr>
+        <w:ind w:left="3360" w:hanging="420"/>
+      </w:pPr>
+    </w:lvl>
+    <w:lvl w:ilvl="8" w:tplc="04090011" w:tentative="1">
+      <w:start w:val="1"/>
+      <w:numFmt w:val="decimalEnclosedCircle"/>
+      <w:lvlText w:val="%9"/>
+      <w:lvlJc w:val="left"/>
+      <w:pPr>
+        <w:ind w:left="3780" w:hanging="420"/>
+      </w:pPr>
+    </w:lvl>
+  </w:abstractNum>
+  <w:abstractNum w:abstractNumId="3" w15:restartNumberingAfterBreak="0">
     <w:nsid w:val="26386E99"/>
     <w:multiLevelType w:val="hybridMultilevel"/>
     <w:tmpl w:val="6F326E0A"/>
@@ -8981,7 +12415,7 @@
       </w:rPr>
     </w:lvl>
   </w:abstractNum>
-  <w:abstractNum w:abstractNumId="1" w15:restartNumberingAfterBreak="0">
+  <w:abstractNum w:abstractNumId="4" w15:restartNumberingAfterBreak="0">
     <w:nsid w:val="3C23449C"/>
     <w:multiLevelType w:val="hybridMultilevel"/>
     <w:tmpl w:val="D22EBFBC"/>
@@ -9094,7 +12528,7 @@
       </w:rPr>
     </w:lvl>
   </w:abstractNum>
-  <w:abstractNum w:abstractNumId="2" w15:restartNumberingAfterBreak="0">
+  <w:abstractNum w:abstractNumId="5" w15:restartNumberingAfterBreak="0">
     <w:nsid w:val="3F834F9D"/>
     <w:multiLevelType w:val="hybridMultilevel"/>
     <w:tmpl w:val="19B49388"/>
@@ -9207,10 +12641,10 @@
       </w:rPr>
     </w:lvl>
   </w:abstractNum>
-  <w:abstractNum w:abstractNumId="3" w15:restartNumberingAfterBreak="0">
-    <w:nsid w:val="469D2C43"/>
+  <w:abstractNum w:abstractNumId="6" w15:restartNumberingAfterBreak="0">
+    <w:nsid w:val="425C0AE3"/>
     <w:multiLevelType w:val="hybridMultilevel"/>
-    <w:tmpl w:val="8F72B430"/>
+    <w:tmpl w:val="C31C8A6C"/>
     <w:lvl w:ilvl="0" w:tplc="04090001">
       <w:start w:val="1"/>
       <w:numFmt w:val="bullet"/>
@@ -9320,7 +12754,346 @@
       </w:rPr>
     </w:lvl>
   </w:abstractNum>
-  <w:abstractNum w:abstractNumId="4" w15:restartNumberingAfterBreak="0">
+  <w:abstractNum w:abstractNumId="7" w15:restartNumberingAfterBreak="0">
+    <w:nsid w:val="437A632A"/>
+    <w:multiLevelType w:val="hybridMultilevel"/>
+    <w:tmpl w:val="31A4BC5C"/>
+    <w:lvl w:ilvl="0" w:tplc="04090001">
+      <w:start w:val="1"/>
+      <w:numFmt w:val="bullet"/>
+      <w:lvlText w:val=""/>
+      <w:lvlJc w:val="left"/>
+      <w:pPr>
+        <w:ind w:left="360" w:hanging="360"/>
+      </w:pPr>
+      <w:rPr>
+        <w:rFonts w:ascii="Wingdings" w:hAnsi="Wingdings" w:hint="default"/>
+      </w:rPr>
+    </w:lvl>
+    <w:lvl w:ilvl="1" w:tplc="0409000B" w:tentative="1">
+      <w:start w:val="1"/>
+      <w:numFmt w:val="bullet"/>
+      <w:lvlText w:val=""/>
+      <w:lvlJc w:val="left"/>
+      <w:pPr>
+        <w:ind w:left="840" w:hanging="420"/>
+      </w:pPr>
+      <w:rPr>
+        <w:rFonts w:ascii="Wingdings" w:hAnsi="Wingdings" w:hint="default"/>
+      </w:rPr>
+    </w:lvl>
+    <w:lvl w:ilvl="2" w:tplc="0409000D" w:tentative="1">
+      <w:start w:val="1"/>
+      <w:numFmt w:val="bullet"/>
+      <w:lvlText w:val=""/>
+      <w:lvlJc w:val="left"/>
+      <w:pPr>
+        <w:ind w:left="1260" w:hanging="420"/>
+      </w:pPr>
+      <w:rPr>
+        <w:rFonts w:ascii="Wingdings" w:hAnsi="Wingdings" w:hint="default"/>
+      </w:rPr>
+    </w:lvl>
+    <w:lvl w:ilvl="3" w:tplc="04090001" w:tentative="1">
+      <w:start w:val="1"/>
+      <w:numFmt w:val="bullet"/>
+      <w:lvlText w:val=""/>
+      <w:lvlJc w:val="left"/>
+      <w:pPr>
+        <w:ind w:left="1680" w:hanging="420"/>
+      </w:pPr>
+      <w:rPr>
+        <w:rFonts w:ascii="Wingdings" w:hAnsi="Wingdings" w:hint="default"/>
+      </w:rPr>
+    </w:lvl>
+    <w:lvl w:ilvl="4" w:tplc="0409000B" w:tentative="1">
+      <w:start w:val="1"/>
+      <w:numFmt w:val="bullet"/>
+      <w:lvlText w:val=""/>
+      <w:lvlJc w:val="left"/>
+      <w:pPr>
+        <w:ind w:left="2100" w:hanging="420"/>
+      </w:pPr>
+      <w:rPr>
+        <w:rFonts w:ascii="Wingdings" w:hAnsi="Wingdings" w:hint="default"/>
+      </w:rPr>
+    </w:lvl>
+    <w:lvl w:ilvl="5" w:tplc="0409000D" w:tentative="1">
+      <w:start w:val="1"/>
+      <w:numFmt w:val="bullet"/>
+      <w:lvlText w:val=""/>
+      <w:lvlJc w:val="left"/>
+      <w:pPr>
+        <w:ind w:left="2520" w:hanging="420"/>
+      </w:pPr>
+      <w:rPr>
+        <w:rFonts w:ascii="Wingdings" w:hAnsi="Wingdings" w:hint="default"/>
+      </w:rPr>
+    </w:lvl>
+    <w:lvl w:ilvl="6" w:tplc="04090001" w:tentative="1">
+      <w:start w:val="1"/>
+      <w:numFmt w:val="bullet"/>
+      <w:lvlText w:val=""/>
+      <w:lvlJc w:val="left"/>
+      <w:pPr>
+        <w:ind w:left="2940" w:hanging="420"/>
+      </w:pPr>
+      <w:rPr>
+        <w:rFonts w:ascii="Wingdings" w:hAnsi="Wingdings" w:hint="default"/>
+      </w:rPr>
+    </w:lvl>
+    <w:lvl w:ilvl="7" w:tplc="0409000B" w:tentative="1">
+      <w:start w:val="1"/>
+      <w:numFmt w:val="bullet"/>
+      <w:lvlText w:val=""/>
+      <w:lvlJc w:val="left"/>
+      <w:pPr>
+        <w:ind w:left="3360" w:hanging="420"/>
+      </w:pPr>
+      <w:rPr>
+        <w:rFonts w:ascii="Wingdings" w:hAnsi="Wingdings" w:hint="default"/>
+      </w:rPr>
+    </w:lvl>
+    <w:lvl w:ilvl="8" w:tplc="0409000D" w:tentative="1">
+      <w:start w:val="1"/>
+      <w:numFmt w:val="bullet"/>
+      <w:lvlText w:val=""/>
+      <w:lvlJc w:val="left"/>
+      <w:pPr>
+        <w:ind w:left="3780" w:hanging="420"/>
+      </w:pPr>
+      <w:rPr>
+        <w:rFonts w:ascii="Wingdings" w:hAnsi="Wingdings" w:hint="default"/>
+      </w:rPr>
+    </w:lvl>
+  </w:abstractNum>
+  <w:abstractNum w:abstractNumId="8" w15:restartNumberingAfterBreak="0">
+    <w:nsid w:val="469D2C43"/>
+    <w:multiLevelType w:val="hybridMultilevel"/>
+    <w:tmpl w:val="8F72B430"/>
+    <w:lvl w:ilvl="0" w:tplc="04090001">
+      <w:start w:val="1"/>
+      <w:numFmt w:val="bullet"/>
+      <w:lvlText w:val=""/>
+      <w:lvlJc w:val="left"/>
+      <w:pPr>
+        <w:ind w:left="420" w:hanging="420"/>
+      </w:pPr>
+      <w:rPr>
+        <w:rFonts w:ascii="Wingdings" w:hAnsi="Wingdings" w:hint="default"/>
+      </w:rPr>
+    </w:lvl>
+    <w:lvl w:ilvl="1" w:tplc="0409000B" w:tentative="1">
+      <w:start w:val="1"/>
+      <w:numFmt w:val="bullet"/>
+      <w:lvlText w:val=""/>
+      <w:lvlJc w:val="left"/>
+      <w:pPr>
+        <w:ind w:left="840" w:hanging="420"/>
+      </w:pPr>
+      <w:rPr>
+        <w:rFonts w:ascii="Wingdings" w:hAnsi="Wingdings" w:hint="default"/>
+      </w:rPr>
+    </w:lvl>
+    <w:lvl w:ilvl="2" w:tplc="0409000D" w:tentative="1">
+      <w:start w:val="1"/>
+      <w:numFmt w:val="bullet"/>
+      <w:lvlText w:val=""/>
+      <w:lvlJc w:val="left"/>
+      <w:pPr>
+        <w:ind w:left="1260" w:hanging="420"/>
+      </w:pPr>
+      <w:rPr>
+        <w:rFonts w:ascii="Wingdings" w:hAnsi="Wingdings" w:hint="default"/>
+      </w:rPr>
+    </w:lvl>
+    <w:lvl w:ilvl="3" w:tplc="04090001" w:tentative="1">
+      <w:start w:val="1"/>
+      <w:numFmt w:val="bullet"/>
+      <w:lvlText w:val=""/>
+      <w:lvlJc w:val="left"/>
+      <w:pPr>
+        <w:ind w:left="1680" w:hanging="420"/>
+      </w:pPr>
+      <w:rPr>
+        <w:rFonts w:ascii="Wingdings" w:hAnsi="Wingdings" w:hint="default"/>
+      </w:rPr>
+    </w:lvl>
+    <w:lvl w:ilvl="4" w:tplc="0409000B" w:tentative="1">
+      <w:start w:val="1"/>
+      <w:numFmt w:val="bullet"/>
+      <w:lvlText w:val=""/>
+      <w:lvlJc w:val="left"/>
+      <w:pPr>
+        <w:ind w:left="2100" w:hanging="420"/>
+      </w:pPr>
+      <w:rPr>
+        <w:rFonts w:ascii="Wingdings" w:hAnsi="Wingdings" w:hint="default"/>
+      </w:rPr>
+    </w:lvl>
+    <w:lvl w:ilvl="5" w:tplc="0409000D" w:tentative="1">
+      <w:start w:val="1"/>
+      <w:numFmt w:val="bullet"/>
+      <w:lvlText w:val=""/>
+      <w:lvlJc w:val="left"/>
+      <w:pPr>
+        <w:ind w:left="2520" w:hanging="420"/>
+      </w:pPr>
+      <w:rPr>
+        <w:rFonts w:ascii="Wingdings" w:hAnsi="Wingdings" w:hint="default"/>
+      </w:rPr>
+    </w:lvl>
+    <w:lvl w:ilvl="6" w:tplc="04090001" w:tentative="1">
+      <w:start w:val="1"/>
+      <w:numFmt w:val="bullet"/>
+      <w:lvlText w:val=""/>
+      <w:lvlJc w:val="left"/>
+      <w:pPr>
+        <w:ind w:left="2940" w:hanging="420"/>
+      </w:pPr>
+      <w:rPr>
+        <w:rFonts w:ascii="Wingdings" w:hAnsi="Wingdings" w:hint="default"/>
+      </w:rPr>
+    </w:lvl>
+    <w:lvl w:ilvl="7" w:tplc="0409000B" w:tentative="1">
+      <w:start w:val="1"/>
+      <w:numFmt w:val="bullet"/>
+      <w:lvlText w:val=""/>
+      <w:lvlJc w:val="left"/>
+      <w:pPr>
+        <w:ind w:left="3360" w:hanging="420"/>
+      </w:pPr>
+      <w:rPr>
+        <w:rFonts w:ascii="Wingdings" w:hAnsi="Wingdings" w:hint="default"/>
+      </w:rPr>
+    </w:lvl>
+    <w:lvl w:ilvl="8" w:tplc="0409000D" w:tentative="1">
+      <w:start w:val="1"/>
+      <w:numFmt w:val="bullet"/>
+      <w:lvlText w:val=""/>
+      <w:lvlJc w:val="left"/>
+      <w:pPr>
+        <w:ind w:left="3780" w:hanging="420"/>
+      </w:pPr>
+      <w:rPr>
+        <w:rFonts w:ascii="Wingdings" w:hAnsi="Wingdings" w:hint="default"/>
+      </w:rPr>
+    </w:lvl>
+  </w:abstractNum>
+  <w:abstractNum w:abstractNumId="9" w15:restartNumberingAfterBreak="0">
+    <w:nsid w:val="59206C3B"/>
+    <w:multiLevelType w:val="hybridMultilevel"/>
+    <w:tmpl w:val="BB4A7EAA"/>
+    <w:lvl w:ilvl="0" w:tplc="04090001">
+      <w:start w:val="1"/>
+      <w:numFmt w:val="bullet"/>
+      <w:lvlText w:val=""/>
+      <w:lvlJc w:val="left"/>
+      <w:pPr>
+        <w:ind w:left="420" w:hanging="420"/>
+      </w:pPr>
+      <w:rPr>
+        <w:rFonts w:ascii="Wingdings" w:hAnsi="Wingdings" w:hint="default"/>
+      </w:rPr>
+    </w:lvl>
+    <w:lvl w:ilvl="1" w:tplc="0409000B" w:tentative="1">
+      <w:start w:val="1"/>
+      <w:numFmt w:val="bullet"/>
+      <w:lvlText w:val=""/>
+      <w:lvlJc w:val="left"/>
+      <w:pPr>
+        <w:ind w:left="840" w:hanging="420"/>
+      </w:pPr>
+      <w:rPr>
+        <w:rFonts w:ascii="Wingdings" w:hAnsi="Wingdings" w:hint="default"/>
+      </w:rPr>
+    </w:lvl>
+    <w:lvl w:ilvl="2" w:tplc="0409000D" w:tentative="1">
+      <w:start w:val="1"/>
+      <w:numFmt w:val="bullet"/>
+      <w:lvlText w:val=""/>
+      <w:lvlJc w:val="left"/>
+      <w:pPr>
+        <w:ind w:left="1260" w:hanging="420"/>
+      </w:pPr>
+      <w:rPr>
+        <w:rFonts w:ascii="Wingdings" w:hAnsi="Wingdings" w:hint="default"/>
+      </w:rPr>
+    </w:lvl>
+    <w:lvl w:ilvl="3" w:tplc="04090001" w:tentative="1">
+      <w:start w:val="1"/>
+      <w:numFmt w:val="bullet"/>
+      <w:lvlText w:val=""/>
+      <w:lvlJc w:val="left"/>
+      <w:pPr>
+        <w:ind w:left="1680" w:hanging="420"/>
+      </w:pPr>
+      <w:rPr>
+        <w:rFonts w:ascii="Wingdings" w:hAnsi="Wingdings" w:hint="default"/>
+      </w:rPr>
+    </w:lvl>
+    <w:lvl w:ilvl="4" w:tplc="0409000B" w:tentative="1">
+      <w:start w:val="1"/>
+      <w:numFmt w:val="bullet"/>
+      <w:lvlText w:val=""/>
+      <w:lvlJc w:val="left"/>
+      <w:pPr>
+        <w:ind w:left="2100" w:hanging="420"/>
+      </w:pPr>
+      <w:rPr>
+        <w:rFonts w:ascii="Wingdings" w:hAnsi="Wingdings" w:hint="default"/>
+      </w:rPr>
+    </w:lvl>
+    <w:lvl w:ilvl="5" w:tplc="0409000D" w:tentative="1">
+      <w:start w:val="1"/>
+      <w:numFmt w:val="bullet"/>
+      <w:lvlText w:val=""/>
+      <w:lvlJc w:val="left"/>
+      <w:pPr>
+        <w:ind w:left="2520" w:hanging="420"/>
+      </w:pPr>
+      <w:rPr>
+        <w:rFonts w:ascii="Wingdings" w:hAnsi="Wingdings" w:hint="default"/>
+      </w:rPr>
+    </w:lvl>
+    <w:lvl w:ilvl="6" w:tplc="04090001" w:tentative="1">
+      <w:start w:val="1"/>
+      <w:numFmt w:val="bullet"/>
+      <w:lvlText w:val=""/>
+      <w:lvlJc w:val="left"/>
+      <w:pPr>
+        <w:ind w:left="2940" w:hanging="420"/>
+      </w:pPr>
+      <w:rPr>
+        <w:rFonts w:ascii="Wingdings" w:hAnsi="Wingdings" w:hint="default"/>
+      </w:rPr>
+    </w:lvl>
+    <w:lvl w:ilvl="7" w:tplc="0409000B" w:tentative="1">
+      <w:start w:val="1"/>
+      <w:numFmt w:val="bullet"/>
+      <w:lvlText w:val=""/>
+      <w:lvlJc w:val="left"/>
+      <w:pPr>
+        <w:ind w:left="3360" w:hanging="420"/>
+      </w:pPr>
+      <w:rPr>
+        <w:rFonts w:ascii="Wingdings" w:hAnsi="Wingdings" w:hint="default"/>
+      </w:rPr>
+    </w:lvl>
+    <w:lvl w:ilvl="8" w:tplc="0409000D" w:tentative="1">
+      <w:start w:val="1"/>
+      <w:numFmt w:val="bullet"/>
+      <w:lvlText w:val=""/>
+      <w:lvlJc w:val="left"/>
+      <w:pPr>
+        <w:ind w:left="3780" w:hanging="420"/>
+      </w:pPr>
+      <w:rPr>
+        <w:rFonts w:ascii="Wingdings" w:hAnsi="Wingdings" w:hint="default"/>
+      </w:rPr>
+    </w:lvl>
+  </w:abstractNum>
+  <w:abstractNum w:abstractNumId="10" w15:restartNumberingAfterBreak="0">
     <w:nsid w:val="596713B0"/>
     <w:multiLevelType w:val="hybridMultilevel"/>
     <w:tmpl w:val="4410A5AE"/>
@@ -9433,7 +13206,7 @@
       </w:rPr>
     </w:lvl>
   </w:abstractNum>
-  <w:abstractNum w:abstractNumId="5" w15:restartNumberingAfterBreak="0">
+  <w:abstractNum w:abstractNumId="11" w15:restartNumberingAfterBreak="0">
     <w:nsid w:val="6EFF0DA7"/>
     <w:multiLevelType w:val="hybridMultilevel"/>
     <w:tmpl w:val="D602B04A"/>
@@ -9547,22 +13320,40 @@
     </w:lvl>
   </w:abstractNum>
   <w:num w:numId="1">
+    <w:abstractNumId w:val="3"/>
+  </w:num>
+  <w:num w:numId="2">
+    <w:abstractNumId w:val="8"/>
+  </w:num>
+  <w:num w:numId="3">
+    <w:abstractNumId w:val="5"/>
+  </w:num>
+  <w:num w:numId="4">
+    <w:abstractNumId w:val="10"/>
+  </w:num>
+  <w:num w:numId="5">
+    <w:abstractNumId w:val="4"/>
+  </w:num>
+  <w:num w:numId="6">
+    <w:abstractNumId w:val="11"/>
+  </w:num>
+  <w:num w:numId="7">
     <w:abstractNumId w:val="0"/>
   </w:num>
-  <w:num w:numId="2">
-    <w:abstractNumId w:val="3"/>
-  </w:num>
-  <w:num w:numId="3">
-    <w:abstractNumId w:val="2"/>
-  </w:num>
-  <w:num w:numId="4">
-    <w:abstractNumId w:val="4"/>
-  </w:num>
-  <w:num w:numId="5">
+  <w:num w:numId="8">
     <w:abstractNumId w:val="1"/>
   </w:num>
-  <w:num w:numId="6">
-    <w:abstractNumId w:val="5"/>
+  <w:num w:numId="9">
+    <w:abstractNumId w:val="7"/>
+  </w:num>
+  <w:num w:numId="10">
+    <w:abstractNumId w:val="9"/>
+  </w:num>
+  <w:num w:numId="11">
+    <w:abstractNumId w:val="6"/>
+  </w:num>
+  <w:num w:numId="12">
+    <w:abstractNumId w:val="2"/>
   </w:num>
 </w:numbering>
 </file>
@@ -10020,6 +13811,22 @@
       <w:color w:val="808080"/>
     </w:rPr>
   </w:style>
+  <w:style w:type="table" w:styleId="a6">
+    <w:name w:val="Table Grid"/>
+    <w:basedOn w:val="a1"/>
+    <w:uiPriority w:val="39"/>
+    <w:rsid w:val="00DF7DDA"/>
+    <w:tblPr>
+      <w:tblBorders>
+        <w:top w:val="single" w:sz="4" w:space="0" w:color="auto"/>
+        <w:left w:val="single" w:sz="4" w:space="0" w:color="auto"/>
+        <w:bottom w:val="single" w:sz="4" w:space="0" w:color="auto"/>
+        <w:right w:val="single" w:sz="4" w:space="0" w:color="auto"/>
+        <w:insideH w:val="single" w:sz="4" w:space="0" w:color="auto"/>
+        <w:insideV w:val="single" w:sz="4" w:space="0" w:color="auto"/>
+      </w:tblBorders>
+    </w:tblPr>
+  </w:style>
 </w:styles>
 </file>
 
@@ -10289,7 +14096,7 @@
 </file>
 
 <file path=customXml/itemProps1.xml><?xml version="1.0" encoding="utf-8"?>
-<ds:datastoreItem xmlns:ds="http://schemas.openxmlformats.org/officeDocument/2006/customXml" ds:itemID="{A02ABECE-AEE7-438F-827A-50C693456AEC}">
+<ds:datastoreItem xmlns:ds="http://schemas.openxmlformats.org/officeDocument/2006/customXml" ds:itemID="{B19BC1FB-33FA-4B73-B885-463463ED3C05}">
   <ds:schemaRefs>
     <ds:schemaRef ds:uri="http://schemas.openxmlformats.org/officeDocument/2006/bibliography"/>
   </ds:schemaRefs>

</xml_diff>